<commit_message>
added draft of 2021 advert
</commit_message>
<xml_diff>
--- a/Crime workshop advert.docx
+++ b/Crime workshop advert.docx
@@ -1,6 +1,6 @@
 
 <file path=word/document.xml><?xml version="1.0" encoding="utf-8"?>
-<w:document xmlns:wpc="http://schemas.microsoft.com/office/word/2010/wordprocessingCanvas" xmlns:cx="http://schemas.microsoft.com/office/drawing/2014/chartex" xmlns:cx1="http://schemas.microsoft.com/office/drawing/2015/9/8/chartex" xmlns:cx2="http://schemas.microsoft.com/office/drawing/2015/10/21/chartex" xmlns:cx3="http://schemas.microsoft.com/office/drawing/2016/5/9/chartex" xmlns:cx4="http://schemas.microsoft.com/office/drawing/2016/5/10/chartex" xmlns:cx5="http://schemas.microsoft.com/office/drawing/2016/5/11/chartex" xmlns:cx6="http://schemas.microsoft.com/office/drawing/2016/5/12/chartex" xmlns:cx7="http://schemas.microsoft.com/office/drawing/2016/5/13/chartex" xmlns:cx8="http://schemas.microsoft.com/office/drawing/2016/5/14/chartex" xmlns:mc="http://schemas.openxmlformats.org/markup-compatibility/2006" xmlns:aink="http://schemas.microsoft.com/office/drawing/2016/ink" xmlns:am3d="http://schemas.microsoft.com/office/drawing/2017/model3d" xmlns:o="urn:schemas-microsoft-com:office:office" xmlns:r="http://schemas.openxmlformats.org/officeDocument/2006/relationships" xmlns:m="http://schemas.openxmlformats.org/officeDocument/2006/math" xmlns:v="urn:schemas-microsoft-com:vml" xmlns:wp14="http://schemas.microsoft.com/office/word/2010/wordprocessingDrawing" xmlns:wp="http://schemas.openxmlformats.org/drawingml/2006/wordprocessingDrawing" xmlns:w10="urn:schemas-microsoft-com:office:word" xmlns:w="http://schemas.openxmlformats.org/wordprocessingml/2006/main" xmlns:w14="http://schemas.microsoft.com/office/word/2010/wordml" xmlns:w15="http://schemas.microsoft.com/office/word/2012/wordml" xmlns:w16cid="http://schemas.microsoft.com/office/word/2016/wordml/cid" xmlns:w16se="http://schemas.microsoft.com/office/word/2015/wordml/symex" xmlns:wpg="http://schemas.microsoft.com/office/word/2010/wordprocessingGroup" xmlns:wpi="http://schemas.microsoft.com/office/word/2010/wordprocessingInk" xmlns:wne="http://schemas.microsoft.com/office/word/2006/wordml" xmlns:wps="http://schemas.microsoft.com/office/word/2010/wordprocessingShape" mc:Ignorable="w14 w15 w16se w16cid wp14">
+<w:document xmlns:wpc="http://schemas.microsoft.com/office/word/2010/wordprocessingCanvas" xmlns:cx="http://schemas.microsoft.com/office/drawing/2014/chartex" xmlns:cx1="http://schemas.microsoft.com/office/drawing/2015/9/8/chartex" xmlns:cx2="http://schemas.microsoft.com/office/drawing/2015/10/21/chartex" xmlns:cx3="http://schemas.microsoft.com/office/drawing/2016/5/9/chartex" xmlns:cx4="http://schemas.microsoft.com/office/drawing/2016/5/10/chartex" xmlns:cx5="http://schemas.microsoft.com/office/drawing/2016/5/11/chartex" xmlns:cx6="http://schemas.microsoft.com/office/drawing/2016/5/12/chartex" xmlns:cx7="http://schemas.microsoft.com/office/drawing/2016/5/13/chartex" xmlns:cx8="http://schemas.microsoft.com/office/drawing/2016/5/14/chartex" xmlns:mc="http://schemas.openxmlformats.org/markup-compatibility/2006" xmlns:aink="http://schemas.microsoft.com/office/drawing/2016/ink" xmlns:am3d="http://schemas.microsoft.com/office/drawing/2017/model3d" xmlns:o="urn:schemas-microsoft-com:office:office" xmlns:r="http://schemas.openxmlformats.org/officeDocument/2006/relationships" xmlns:m="http://schemas.openxmlformats.org/officeDocument/2006/math" xmlns:v="urn:schemas-microsoft-com:vml" xmlns:wp14="http://schemas.microsoft.com/office/word/2010/wordprocessingDrawing" xmlns:wp="http://schemas.openxmlformats.org/drawingml/2006/wordprocessingDrawing" xmlns:w10="urn:schemas-microsoft-com:office:word" xmlns:w="http://schemas.openxmlformats.org/wordprocessingml/2006/main" xmlns:w14="http://schemas.microsoft.com/office/word/2010/wordml" xmlns:w15="http://schemas.microsoft.com/office/word/2012/wordml" xmlns:w16cex="http://schemas.microsoft.com/office/word/2018/wordml/cex" xmlns:w16cid="http://schemas.microsoft.com/office/word/2016/wordml/cid" xmlns:w16="http://schemas.microsoft.com/office/word/2018/wordml" xmlns:w16se="http://schemas.microsoft.com/office/word/2015/wordml/symex" xmlns:wpg="http://schemas.microsoft.com/office/word/2010/wordprocessingGroup" xmlns:wpi="http://schemas.microsoft.com/office/word/2010/wordprocessingInk" xmlns:wne="http://schemas.microsoft.com/office/word/2006/wordml" xmlns:wps="http://schemas.microsoft.com/office/word/2010/wordprocessingShape" mc:Ignorable="w14 w15 w16se w16cid w16 w16cex wp14">
   <w:body>
     <w:p>
       <w:pPr>
@@ -23,7 +23,62 @@
           <w:szCs w:val="24"/>
           <w:lang w:eastAsia="en-GB"/>
         </w:rPr>
-        <w:t>Workshop: Introduction to analysing data about crime using R</w:t>
+        <w:t xml:space="preserve">Workshop: </w:t>
+      </w:r>
+      <w:r>
+        <w:rPr>
+          <w:rFonts w:ascii="Calibri" w:eastAsia="Times New Roman" w:hAnsi="Calibri" w:cs="Calibri"/>
+          <w:b/>
+          <w:color w:val="000000"/>
+          <w:sz w:val="24"/>
+          <w:szCs w:val="24"/>
+          <w:lang w:eastAsia="en-GB"/>
+        </w:rPr>
+        <w:t>Using C</w:t>
+      </w:r>
+      <w:r>
+        <w:rPr>
+          <w:rFonts w:ascii="Calibri" w:eastAsia="Times New Roman" w:hAnsi="Calibri" w:cs="Calibri"/>
+          <w:b/>
+          <w:color w:val="000000"/>
+          <w:sz w:val="24"/>
+          <w:szCs w:val="24"/>
+          <w:lang w:eastAsia="en-GB"/>
+        </w:rPr>
+        <w:t xml:space="preserve">rime </w:t>
+      </w:r>
+      <w:r>
+        <w:rPr>
+          <w:rFonts w:ascii="Calibri" w:eastAsia="Times New Roman" w:hAnsi="Calibri" w:cs="Calibri"/>
+          <w:b/>
+          <w:color w:val="000000"/>
+          <w:sz w:val="24"/>
+          <w:szCs w:val="24"/>
+          <w:lang w:eastAsia="en-GB"/>
+        </w:rPr>
+        <w:t>Data in</w:t>
+      </w:r>
+      <w:r>
+        <w:rPr>
+          <w:rFonts w:ascii="Calibri" w:eastAsia="Times New Roman" w:hAnsi="Calibri" w:cs="Calibri"/>
+          <w:b/>
+          <w:color w:val="000000"/>
+          <w:sz w:val="24"/>
+          <w:szCs w:val="24"/>
+          <w:lang w:eastAsia="en-GB"/>
+        </w:rPr>
+        <w:t xml:space="preserve"> R</w:t>
+      </w:r>
+      <w:r>
+        <w:rPr>
+          <w:rFonts w:ascii="Calibri" w:eastAsia="Times New Roman" w:hAnsi="Calibri" w:cs="Calibri"/>
+          <w:b/>
+          <w:color w:val="000000"/>
+          <w:sz w:val="24"/>
+          <w:szCs w:val="24"/>
+          <w:lang w:eastAsia="en-GB"/>
+        </w:rPr>
+        <w:t xml:space="preserve"> – how to work with it, visualise and map it!</w:t>
       </w:r>
     </w:p>
     <w:p>
@@ -60,164 +115,294 @@
           <w:rFonts w:cstheme="minorHAnsi"/>
           <w:b/>
         </w:rPr>
-        <w:t xml:space="preserve">Basement Lab, Humanities </w:t>
+        <w:t>Zoom and Slack</w:t>
+      </w:r>
+    </w:p>
+    <w:p>
+      <w:pPr>
+        <w:rPr>
+          <w:rFonts w:cstheme="minorHAnsi"/>
+          <w:b/>
+        </w:rPr>
+      </w:pPr>
+      <w:r>
+        <w:rPr>
+          <w:rFonts w:cstheme="minorHAnsi"/>
+          <w:b/>
+        </w:rPr>
+        <w:t>10-12</w:t>
+      </w:r>
+      <w:r>
+        <w:rPr>
+          <w:rFonts w:cstheme="minorHAnsi"/>
+          <w:b/>
+        </w:rPr>
+        <w:t xml:space="preserve"> February 202</w:t>
+      </w:r>
+      <w:r>
+        <w:rPr>
+          <w:rFonts w:cstheme="minorHAnsi"/>
+          <w:b/>
+        </w:rPr>
+        <w:t>1</w:t>
+      </w:r>
+    </w:p>
+    <w:p>
+      <w:pPr>
+        <w:rPr>
+          <w:rFonts w:cstheme="minorHAnsi"/>
+          <w:b/>
+        </w:rPr>
+      </w:pPr>
+    </w:p>
+    <w:p>
+      <w:pPr>
+        <w:rPr>
+          <w:rFonts w:cstheme="minorHAnsi"/>
+          <w:b/>
+        </w:rPr>
+      </w:pPr>
+      <w:r>
+        <w:rPr>
+          <w:rFonts w:cstheme="minorHAnsi"/>
+          <w:b/>
+        </w:rPr>
+        <w:t>Description</w:t>
+      </w:r>
+    </w:p>
+    <w:p>
+      <w:pPr>
+        <w:rPr>
+          <w:rFonts w:cstheme="minorHAnsi"/>
+        </w:rPr>
+      </w:pPr>
+    </w:p>
+    <w:p>
+      <w:pPr>
+        <w:rPr>
+          <w:rFonts w:cstheme="minorHAnsi"/>
+        </w:rPr>
+      </w:pPr>
+      <w:r>
+        <w:rPr>
+          <w:rFonts w:cstheme="minorHAnsi"/>
+        </w:rPr>
+        <w:t xml:space="preserve">This free </w:t>
+      </w:r>
+      <w:r>
+        <w:rPr>
+          <w:rFonts w:cstheme="minorHAnsi"/>
+        </w:rPr>
+        <w:t>three</w:t>
+      </w:r>
+      <w:r>
+        <w:rPr>
+          <w:rFonts w:cstheme="minorHAnsi"/>
+        </w:rPr>
+        <w:t>-day workshop, jointly organised by the UK Data Service</w:t>
+      </w:r>
+      <w:r>
+        <w:rPr>
+          <w:rFonts w:cstheme="minorHAnsi"/>
+        </w:rPr>
+        <w:t xml:space="preserve">, </w:t>
       </w:r>
       <w:proofErr w:type="spellStart"/>
       <w:r>
         <w:rPr>
           <w:rFonts w:cstheme="minorHAnsi"/>
-          <w:b/>
-        </w:rPr>
-        <w:t>Bridgeford</w:t>
+        </w:rPr>
+        <w:t>Methods@Manchester</w:t>
       </w:r>
       <w:proofErr w:type="spellEnd"/>
       <w:r>
         <w:rPr>
           <w:rFonts w:cstheme="minorHAnsi"/>
-          <w:b/>
-        </w:rPr>
-        <w:t xml:space="preserve"> Street Building</w:t>
-      </w:r>
-    </w:p>
-    <w:p>
-      <w:pPr>
-        <w:rPr>
-          <w:rFonts w:cstheme="minorHAnsi"/>
-          <w:b/>
-        </w:rPr>
-      </w:pPr>
-      <w:r>
-        <w:rPr>
-          <w:rFonts w:cstheme="minorHAnsi"/>
-          <w:b/>
-        </w:rPr>
-        <w:t>4-5 February 2020</w:t>
-      </w:r>
-    </w:p>
-    <w:p>
-      <w:pPr>
-        <w:rPr>
-          <w:rFonts w:cstheme="minorHAnsi"/>
-          <w:b/>
-        </w:rPr>
-      </w:pPr>
-      <w:r>
-        <w:rPr>
-          <w:rFonts w:cstheme="minorHAnsi"/>
-          <w:b/>
-        </w:rPr>
-        <w:t>Description</w:t>
-      </w:r>
-    </w:p>
-    <w:p>
-      <w:pPr>
-        <w:rPr>
-          <w:rFonts w:cstheme="minorHAnsi"/>
-          <w:b/>
-        </w:rPr>
-      </w:pPr>
-    </w:p>
-    <w:p>
-      <w:pPr>
-        <w:rPr>
-          <w:rFonts w:cstheme="minorHAnsi"/>
-          <w:b/>
-        </w:rPr>
-      </w:pPr>
-      <w:r>
-        <w:rPr>
-          <w:rFonts w:cstheme="minorHAnsi"/>
-          <w:b/>
-        </w:rPr>
-        <w:t>Description</w:t>
-      </w:r>
-    </w:p>
-    <w:p>
-      <w:pPr>
-        <w:rPr>
-          <w:rFonts w:cstheme="minorHAnsi"/>
-        </w:rPr>
-      </w:pPr>
-    </w:p>
-    <w:p>
-      <w:pPr>
-        <w:rPr>
-          <w:rFonts w:cstheme="minorHAnsi"/>
-        </w:rPr>
-      </w:pPr>
-      <w:r>
-        <w:rPr>
-          <w:rFonts w:cstheme="minorHAnsi"/>
-        </w:rPr>
-        <w:t xml:space="preserve">This free two-day workshop, jointly organised by the UK Data Service and </w:t>
-      </w:r>
-      <w:proofErr w:type="spellStart"/>
-      <w:r>
-        <w:rPr>
-          <w:rFonts w:cstheme="minorHAnsi"/>
-        </w:rPr>
-        <w:t>Methods@Manchester</w:t>
-      </w:r>
-      <w:proofErr w:type="spellEnd"/>
-      <w:r>
-        <w:rPr>
-          <w:rFonts w:cstheme="minorHAnsi"/>
-        </w:rPr>
-        <w:t xml:space="preserve">, will introduce you to crime data available for analysis from the UK Data Service and other sources, and how to start analysing them using the software package R.  </w:t>
-      </w:r>
-    </w:p>
-    <w:p>
-      <w:pPr>
-        <w:rPr>
-          <w:rFonts w:cstheme="minorHAnsi"/>
-        </w:rPr>
-      </w:pPr>
-    </w:p>
-    <w:p>
-      <w:pPr>
-        <w:rPr>
-          <w:rFonts w:cstheme="minorHAnsi"/>
-        </w:rPr>
-      </w:pPr>
-      <w:r>
-        <w:rPr>
-          <w:rFonts w:cstheme="minorHAnsi"/>
-        </w:rPr>
-        <w:t xml:space="preserve">The purpose of this workshop is to provide an overview of the data available and an understanding of how quantitative methods can be used to analyse crime data. </w:t>
-      </w:r>
-    </w:p>
-    <w:p>
-      <w:pPr>
-        <w:rPr>
-          <w:rFonts w:cstheme="minorHAnsi"/>
-        </w:rPr>
-      </w:pPr>
-    </w:p>
-    <w:p>
-      <w:pPr>
-        <w:rPr>
-          <w:rFonts w:cstheme="minorHAnsi"/>
-        </w:rPr>
-      </w:pPr>
-      <w:r>
-        <w:rPr>
-          <w:rFonts w:cstheme="minorHAnsi"/>
-        </w:rPr>
-        <w:t xml:space="preserve">We will introduce key data sources about crime from the UK Data Service and give some examples of how they have been used in research. </w:t>
-      </w:r>
-      <w:r>
-        <w:rPr>
-          <w:rFonts w:cstheme="minorHAnsi"/>
-        </w:rPr>
-        <w:t xml:space="preserve"> Lectures and practical sessions will give you hands-on experience of analysing secondary data using R. Experienced researchers will present how they have used crime data in quantitative research with an emphasis on the opportunities for future work. </w:t>
-      </w:r>
-    </w:p>
-    <w:p>
-      <w:pPr>
-        <w:rPr>
-          <w:rFonts w:cstheme="minorHAnsi"/>
-        </w:rPr>
-      </w:pPr>
+        </w:rPr>
+        <w:t xml:space="preserve"> and &lt;&lt;Sam’s Research Group?&gt;&gt;</w:t>
+      </w:r>
+      <w:r>
+        <w:rPr>
+          <w:rFonts w:cstheme="minorHAnsi"/>
+        </w:rPr>
+        <w:t xml:space="preserve"> will introduce you to </w:t>
+      </w:r>
+      <w:r>
+        <w:rPr>
+          <w:rFonts w:cstheme="minorHAnsi"/>
+        </w:rPr>
+        <w:t xml:space="preserve">using </w:t>
+      </w:r>
+      <w:r>
+        <w:rPr>
+          <w:rFonts w:cstheme="minorHAnsi"/>
+        </w:rPr>
+        <w:t xml:space="preserve">crime data </w:t>
+      </w:r>
+      <w:r>
+        <w:rPr>
+          <w:rFonts w:cstheme="minorHAnsi"/>
+        </w:rPr>
+        <w:t xml:space="preserve">in the software package R. We provide </w:t>
+      </w:r>
+      <w:r>
+        <w:rPr>
+          <w:rFonts w:cstheme="minorHAnsi"/>
+        </w:rPr>
+        <w:t xml:space="preserve">an overview of the data available and </w:t>
+      </w:r>
+      <w:r>
+        <w:rPr>
+          <w:rFonts w:cstheme="minorHAnsi"/>
+        </w:rPr>
+        <w:t>lead you through several m</w:t>
+      </w:r>
+      <w:r>
+        <w:rPr>
+          <w:rFonts w:cstheme="minorHAnsi"/>
+        </w:rPr>
+        <w:t xml:space="preserve">ethods </w:t>
+      </w:r>
+      <w:r>
+        <w:rPr>
+          <w:rFonts w:cstheme="minorHAnsi"/>
+        </w:rPr>
+        <w:t xml:space="preserve">that you can use to access, </w:t>
+      </w:r>
+      <w:r>
+        <w:rPr>
+          <w:rFonts w:cstheme="minorHAnsi"/>
+        </w:rPr>
+        <w:t>analyse</w:t>
+      </w:r>
+      <w:r>
+        <w:rPr>
+          <w:rFonts w:cstheme="minorHAnsi"/>
+        </w:rPr>
+        <w:t>, and present crime data</w:t>
+      </w:r>
+      <w:r>
+        <w:rPr>
+          <w:rFonts w:cstheme="minorHAnsi"/>
+        </w:rPr>
+        <w:t xml:space="preserve">. </w:t>
+      </w:r>
+    </w:p>
+    <w:p>
+      <w:pPr>
+        <w:rPr>
+          <w:rFonts w:cstheme="minorHAnsi"/>
+        </w:rPr>
+      </w:pPr>
+    </w:p>
+    <w:p>
+      <w:pPr>
+        <w:rPr>
+          <w:rFonts w:cstheme="minorHAnsi"/>
+        </w:rPr>
+      </w:pPr>
+      <w:r>
+        <w:rPr>
+          <w:rFonts w:cstheme="minorHAnsi"/>
+        </w:rPr>
+        <w:t xml:space="preserve">This workshop </w:t>
+      </w:r>
+      <w:r>
+        <w:rPr>
+          <w:rFonts w:cstheme="minorHAnsi"/>
+        </w:rPr>
+        <w:t>introduce</w:t>
+      </w:r>
+      <w:r>
+        <w:rPr>
+          <w:rFonts w:cstheme="minorHAnsi"/>
+        </w:rPr>
+        <w:t>s</w:t>
+      </w:r>
+      <w:r>
+        <w:rPr>
+          <w:rFonts w:cstheme="minorHAnsi"/>
+        </w:rPr>
+        <w:t xml:space="preserve"> key data about crime from </w:t>
+      </w:r>
+      <w:r>
+        <w:rPr>
+          <w:rFonts w:cstheme="minorHAnsi"/>
+        </w:rPr>
+        <w:t xml:space="preserve">several </w:t>
+      </w:r>
+      <w:r>
+        <w:rPr>
+          <w:rFonts w:cstheme="minorHAnsi"/>
+        </w:rPr>
+        <w:t>sources, including the</w:t>
+      </w:r>
+      <w:r>
+        <w:rPr>
+          <w:rFonts w:cstheme="minorHAnsi"/>
+        </w:rPr>
+        <w:t xml:space="preserve"> UK Data Service</w:t>
+      </w:r>
+      <w:r>
+        <w:rPr>
+          <w:rFonts w:cstheme="minorHAnsi"/>
+        </w:rPr>
+        <w:t>, the &lt;&lt;UK Police API?&gt;&gt; and &lt;&lt;other source?&gt;&gt;</w:t>
+      </w:r>
+      <w:r>
+        <w:rPr>
+          <w:rFonts w:cstheme="minorHAnsi"/>
+        </w:rPr>
+        <w:t xml:space="preserve"> and also </w:t>
+      </w:r>
+      <w:r>
+        <w:rPr>
+          <w:rFonts w:cstheme="minorHAnsi"/>
+        </w:rPr>
+        <w:t>give</w:t>
+      </w:r>
+      <w:r>
+        <w:rPr>
+          <w:rFonts w:cstheme="minorHAnsi"/>
+        </w:rPr>
+        <w:t>s</w:t>
+      </w:r>
+      <w:r>
+        <w:rPr>
+          <w:rFonts w:cstheme="minorHAnsi"/>
+        </w:rPr>
+        <w:t xml:space="preserve"> some examples of how they have been used in research. </w:t>
+      </w:r>
+      <w:r>
+        <w:rPr>
+          <w:rFonts w:cstheme="minorHAnsi"/>
+        </w:rPr>
+        <w:t xml:space="preserve"> </w:t>
+      </w:r>
+      <w:r>
+        <w:rPr>
+          <w:rFonts w:cstheme="minorHAnsi"/>
+        </w:rPr>
+        <w:t>The workshop combines l</w:t>
+      </w:r>
+      <w:r>
+        <w:rPr>
+          <w:rFonts w:cstheme="minorHAnsi"/>
+        </w:rPr>
+        <w:t xml:space="preserve">ectures and practical sessions </w:t>
+      </w:r>
+      <w:r>
+        <w:rPr>
+          <w:rFonts w:cstheme="minorHAnsi"/>
+        </w:rPr>
+        <w:t xml:space="preserve">to ensure that participants gain </w:t>
+      </w:r>
+      <w:r>
+        <w:rPr>
+          <w:rFonts w:cstheme="minorHAnsi"/>
+        </w:rPr>
+        <w:t xml:space="preserve">hands-on experience of analysing secondary data using R. </w:t>
+      </w:r>
     </w:p>
     <w:p>
       <w:pPr>
@@ -356,20 +541,45 @@
         <w:rPr>
           <w:rFonts w:cstheme="minorHAnsi"/>
         </w:rPr>
-        <w:t>Day 1: Dr Ana Morales, UK Data Service and University of Manchester</w:t>
-      </w:r>
-    </w:p>
-    <w:p>
-      <w:pPr>
-        <w:rPr>
-          <w:rFonts w:cstheme="minorHAnsi"/>
-        </w:rPr>
-      </w:pPr>
-      <w:r>
-        <w:rPr>
-          <w:rFonts w:cstheme="minorHAnsi"/>
-        </w:rPr>
-        <w:t>Day 2: Dr Sam Langton, Manchester Metropolitan University</w:t>
+        <w:t xml:space="preserve">Dr Sam Langton, </w:t>
+      </w:r>
+      <w:r>
+        <w:rPr>
+          <w:rFonts w:cstheme="minorHAnsi"/>
+        </w:rPr>
+        <w:t xml:space="preserve">Leeds </w:t>
+      </w:r>
+      <w:r>
+        <w:rPr>
+          <w:rFonts w:cstheme="minorHAnsi"/>
+        </w:rPr>
+        <w:t>University</w:t>
+      </w:r>
+    </w:p>
+    <w:p>
+      <w:pPr>
+        <w:rPr>
+          <w:rFonts w:cstheme="minorHAnsi"/>
+        </w:rPr>
+      </w:pPr>
+      <w:r>
+        <w:rPr>
+          <w:rFonts w:cstheme="minorHAnsi"/>
+        </w:rPr>
+        <w:t>Dr Julia Kasmire, University of Manchester</w:t>
+      </w:r>
+    </w:p>
+    <w:p>
+      <w:pPr>
+        <w:rPr>
+          <w:rFonts w:cstheme="minorHAnsi"/>
+        </w:rPr>
+      </w:pPr>
+      <w:r>
+        <w:rPr>
+          <w:rFonts w:cstheme="minorHAnsi"/>
+        </w:rPr>
+        <w:t>Dr Sarah King-Hele, University of Manchester</w:t>
       </w:r>
     </w:p>
     <w:p>
@@ -397,7 +607,7 @@
         <w:rPr>
           <w:rFonts w:cstheme="minorHAnsi"/>
         </w:rPr>
-        <w:t>Introductory</w:t>
+        <w:t>Beginner</w:t>
       </w:r>
     </w:p>
     <w:p>
@@ -417,15 +627,26 @@
         <w:rPr>
           <w:rFonts w:cstheme="minorHAnsi"/>
         </w:rPr>
-        <w:t>: Participants should have basic experience of quantitative analysis using a statistics package.</w:t>
-      </w:r>
-    </w:p>
-    <w:p>
-      <w:pPr>
-        <w:rPr>
-          <w:rFonts w:cstheme="minorHAnsi"/>
-        </w:rPr>
-      </w:pPr>
+        <w:t xml:space="preserve">: </w:t>
+      </w:r>
+      <w:r>
+        <w:rPr>
+          <w:rFonts w:cstheme="minorHAnsi"/>
+        </w:rPr>
+        <w:t>The workshop is aimed at beginners, but not ABSOLUTE beginners. This means that p</w:t>
+      </w:r>
+      <w:r>
+        <w:rPr>
+          <w:rFonts w:cstheme="minorHAnsi"/>
+        </w:rPr>
+        <w:t>articipants should have basic experience of quantitative analysis using a statistics package</w:t>
+      </w:r>
+      <w:r>
+        <w:rPr>
+          <w:rFonts w:cstheme="minorHAnsi"/>
+        </w:rPr>
+        <w:t xml:space="preserve"> and/or a basic knowledge of R. If you are uncertain whether you have enough experience, we will provide resources for you to work through in advance to make sure that you can follow along during the workshop.  </w:t>
+      </w:r>
     </w:p>
     <w:p>
       <w:pPr>
@@ -486,7 +707,21 @@
           <w:sz w:val="23"/>
           <w:szCs w:val="23"/>
         </w:rPr>
-        <w:t>researchers, data analysts and PhD students</w:t>
+        <w:t>researchers, data analysts</w:t>
+      </w:r>
+      <w:r>
+        <w:rPr>
+          <w:sz w:val="23"/>
+          <w:szCs w:val="23"/>
+        </w:rPr>
+        <w:t xml:space="preserve">, </w:t>
+      </w:r>
+      <w:r>
+        <w:rPr>
+          <w:sz w:val="23"/>
+          <w:szCs w:val="23"/>
+        </w:rPr>
+        <w:t>PhD students</w:t>
       </w:r>
       <w:r>
         <w:rPr>
@@ -507,32 +742,29 @@
           <w:bdr w:val="none" w:sz="0" w:space="0" w:color="auto" w:frame="1"/>
           <w:lang w:eastAsia="en-GB"/>
         </w:rPr>
-        <w:t>and data analysts interested in learning more about what data are available for secondary analysis of crime and how to get started with data analysis using R.</w:t>
-      </w:r>
-    </w:p>
-    <w:p/>
-    <w:p>
-      <w:r>
-        <w:rPr>
-          <w:b/>
-          <w:bCs/>
-        </w:rPr>
-        <w:t>Catering Policy</w:t>
-      </w:r>
-    </w:p>
-    <w:p>
-      <w:pPr>
-        <w:rPr>
+        <w:t xml:space="preserve">and </w:t>
+      </w:r>
+      <w:r>
+        <w:rPr>
+          <w:rFonts w:eastAsia="Times New Roman" w:cstheme="minorHAnsi"/>
+          <w:color w:val="161515"/>
           <w:sz w:val="23"/>
           <w:szCs w:val="23"/>
-        </w:rPr>
-      </w:pPr>
-      <w:r>
-        <w:rPr>
+          <w:bdr w:val="none" w:sz="0" w:space="0" w:color="auto" w:frame="1"/>
+          <w:lang w:eastAsia="en-GB"/>
+        </w:rPr>
+        <w:t xml:space="preserve">anyone who wants to </w:t>
+      </w:r>
+      <w:r>
+        <w:rPr>
+          <w:rFonts w:eastAsia="Times New Roman" w:cstheme="minorHAnsi"/>
+          <w:color w:val="161515"/>
           <w:sz w:val="23"/>
           <w:szCs w:val="23"/>
-        </w:rPr>
-        <w:t>We are proud to announce that our 2019/20 academic event calendar shall cater free events, such as this, with vegan being the default option. We aim to make veganism the new normal at academic events, reducing our environmental impact and making sustainable choices. If you have any specific health-related dietary requirements, please inform us in the corresponding question response section on this Eventbrite booking page.</w:t>
+          <w:bdr w:val="none" w:sz="0" w:space="0" w:color="auto" w:frame="1"/>
+          <w:lang w:eastAsia="en-GB"/>
+        </w:rPr>
+        <w:t>learn more about what data are available for secondary analysis of crime and how to get started with data analysis using R.</w:t>
       </w:r>
     </w:p>
     <w:p>
@@ -546,6 +778,65 @@
     <w:p>
       <w:pPr>
         <w:rPr>
+          <w:rFonts w:cstheme="minorHAnsi"/>
+        </w:rPr>
+      </w:pPr>
+      <w:r>
+        <w:rPr>
+          <w:rFonts w:cstheme="minorHAnsi"/>
+          <w:b/>
+        </w:rPr>
+        <w:t>Venue</w:t>
+      </w:r>
+      <w:r>
+        <w:rPr>
+          <w:rFonts w:cstheme="minorHAnsi"/>
+          <w:b/>
+        </w:rPr>
+        <w:t>:</w:t>
+      </w:r>
+      <w:r>
+        <w:rPr>
+          <w:rFonts w:cstheme="minorHAnsi"/>
+        </w:rPr>
+        <w:t xml:space="preserve"> </w:t>
+      </w:r>
+      <w:r>
+        <w:rPr>
+          <w:rFonts w:cstheme="minorHAnsi"/>
+        </w:rPr>
+        <w:t xml:space="preserve">This will be a virtual workshop conducted over zoom during the times listed in the schedule. There will also be a slack workspace created to accompany the workshop, which allows participants to post or share outside of the scheduled zoom event. This means that participants will need to have access to a reliable internet connection to participate as well as a zoom and slack account (both are free to sign up). Participants are encouraged to have their webcams and microphones turned on at specific points in the </w:t>
+      </w:r>
+      <w:r>
+        <w:rPr>
+          <w:rFonts w:cstheme="minorHAnsi"/>
+        </w:rPr>
+        <w:t>workshop but</w:t>
+      </w:r>
+      <w:r>
+        <w:rPr>
+          <w:rFonts w:cstheme="minorHAnsi"/>
+        </w:rPr>
+        <w:t xml:space="preserve"> are not required to have them on at all times. </w:t>
+      </w:r>
+    </w:p>
+    <w:p>
+      <w:pPr>
+        <w:rPr>
+          <w:rFonts w:cstheme="minorHAnsi"/>
+        </w:rPr>
+      </w:pPr>
+    </w:p>
+    <w:p>
+      <w:pPr>
+        <w:rPr>
+          <w:rFonts w:cstheme="minorHAnsi"/>
+        </w:rPr>
+      </w:pPr>
+    </w:p>
+    <w:p>
+      <w:pPr>
+        <w:rPr>
           <w:sz w:val="23"/>
           <w:szCs w:val="23"/>
         </w:rPr>
@@ -588,18 +879,7 @@
           <w:lang w:eastAsia="en-GB"/>
         </w:rPr>
         <w:lastRenderedPageBreak/>
-        <w:t>P</w:t>
-      </w:r>
-      <w:r>
-        <w:rPr>
-          <w:rFonts w:eastAsia="Times New Roman" w:cstheme="minorHAnsi"/>
-          <w:b/>
-          <w:color w:val="000000"/>
-          <w:sz w:val="24"/>
-          <w:szCs w:val="24"/>
-          <w:lang w:eastAsia="en-GB"/>
-        </w:rPr>
-        <w:t>rogramme</w:t>
+        <w:t>Programme</w:t>
       </w:r>
     </w:p>
     <w:p>
@@ -640,70 +920,6 @@
           <w:lang w:eastAsia="en-GB"/>
         </w:rPr>
         <w:t xml:space="preserve">Day 1: </w:t>
-      </w:r>
-    </w:p>
-    <w:p>
-      <w:pPr>
-        <w:jc w:val="both"/>
-        <w:rPr>
-          <w:rFonts w:eastAsia="Times New Roman" w:cstheme="minorHAnsi"/>
-          <w:color w:val="000000"/>
-          <w:sz w:val="24"/>
-          <w:szCs w:val="24"/>
-          <w:u w:val="single"/>
-          <w:lang w:eastAsia="en-GB"/>
-        </w:rPr>
-      </w:pPr>
-    </w:p>
-    <w:p>
-      <w:pPr>
-        <w:jc w:val="both"/>
-        <w:rPr>
-          <w:rFonts w:eastAsia="Times New Roman" w:cstheme="minorHAnsi"/>
-          <w:sz w:val="24"/>
-          <w:szCs w:val="24"/>
-          <w:lang w:eastAsia="en-GB"/>
-        </w:rPr>
-      </w:pPr>
-      <w:r>
-        <w:rPr>
-          <w:rFonts w:eastAsia="Times New Roman" w:cstheme="minorHAnsi"/>
-          <w:color w:val="000000"/>
-          <w:sz w:val="24"/>
-          <w:szCs w:val="24"/>
-          <w:lang w:eastAsia="en-GB"/>
-        </w:rPr>
-        <w:t>9:3</w:t>
-      </w:r>
-      <w:r>
-        <w:rPr>
-          <w:rFonts w:eastAsia="Times New Roman" w:cstheme="minorHAnsi"/>
-          <w:color w:val="000000"/>
-          <w:sz w:val="24"/>
-          <w:szCs w:val="24"/>
-          <w:lang w:eastAsia="en-GB"/>
-        </w:rPr>
-        <w:t>0</w:t>
-      </w:r>
-      <w:r>
-        <w:rPr>
-          <w:rFonts w:eastAsia="Times New Roman" w:cstheme="minorHAnsi"/>
-          <w:color w:val="000000"/>
-          <w:sz w:val="24"/>
-          <w:szCs w:val="24"/>
-          <w:lang w:eastAsia="en-GB"/>
-        </w:rPr>
-        <w:tab/>
-      </w:r>
-      <w:r>
-        <w:rPr>
-          <w:rFonts w:eastAsia="Times New Roman" w:cstheme="minorHAnsi"/>
-          <w:color w:val="000000"/>
-          <w:sz w:val="24"/>
-          <w:szCs w:val="24"/>
-          <w:lang w:eastAsia="en-GB"/>
-        </w:rPr>
-        <w:t>Registration and coffee</w:t>
       </w:r>
     </w:p>
     <w:p>
@@ -759,17 +975,6 @@
           <w:lang w:eastAsia="en-GB"/>
         </w:rPr>
       </w:pPr>
-    </w:p>
-    <w:p>
-      <w:pPr>
-        <w:jc w:val="both"/>
-        <w:rPr>
-          <w:rFonts w:eastAsia="Times New Roman" w:cstheme="minorHAnsi"/>
-          <w:sz w:val="24"/>
-          <w:szCs w:val="24"/>
-          <w:lang w:eastAsia="en-GB"/>
-        </w:rPr>
-      </w:pPr>
       <w:r>
         <w:rPr>
           <w:rFonts w:eastAsia="Times New Roman" w:cstheme="minorHAnsi"/>
@@ -800,31 +1005,8 @@
           <w:szCs w:val="24"/>
           <w:lang w:eastAsia="en-GB"/>
         </w:rPr>
-        <w:t xml:space="preserve">Introduction to data for </w:t>
-      </w:r>
-      <w:r>
-        <w:rPr>
-          <w:rFonts w:eastAsia="Times New Roman" w:cstheme="minorHAnsi"/>
-          <w:b/>
-          <w:bCs/>
-          <w:color w:val="000000"/>
-          <w:sz w:val="24"/>
-          <w:szCs w:val="24"/>
-          <w:lang w:eastAsia="en-GB"/>
-        </w:rPr>
-        <w:t>research about crime from the UK Data Service</w:t>
-      </w:r>
-    </w:p>
-    <w:p>
-      <w:pPr>
-        <w:jc w:val="both"/>
-        <w:rPr>
-          <w:rFonts w:eastAsia="Times New Roman" w:cstheme="minorHAnsi"/>
-          <w:sz w:val="24"/>
-          <w:szCs w:val="24"/>
-          <w:lang w:eastAsia="en-GB"/>
-        </w:rPr>
-      </w:pPr>
+        <w:t>Presentation: Intro to the crime data available and to the UKDS</w:t>
+      </w:r>
     </w:p>
     <w:p>
       <w:pPr>
@@ -855,19 +1037,17 @@
           <w:lang w:eastAsia="en-GB"/>
         </w:rPr>
         <w:tab/>
-        <w:t>Coffee</w:t>
-      </w:r>
-    </w:p>
-    <w:p>
-      <w:pPr>
-        <w:jc w:val="both"/>
-        <w:rPr>
-          <w:rFonts w:eastAsia="Times New Roman" w:cstheme="minorHAnsi"/>
-          <w:sz w:val="24"/>
-          <w:szCs w:val="24"/>
-          <w:lang w:eastAsia="en-GB"/>
-        </w:rPr>
-      </w:pPr>
+      </w:r>
+      <w:r>
+        <w:rPr>
+          <w:rFonts w:eastAsia="Times New Roman" w:cstheme="minorHAnsi"/>
+          <w:color w:val="000000"/>
+          <w:sz w:val="24"/>
+          <w:szCs w:val="24"/>
+          <w:lang w:eastAsia="en-GB"/>
+        </w:rPr>
+        <w:t>Short break</w:t>
+      </w:r>
     </w:p>
     <w:p>
       <w:pPr>
@@ -910,21 +1090,19 @@
           <w:szCs w:val="24"/>
           <w:lang w:eastAsia="en-GB"/>
         </w:rPr>
-        <w:t>Getting started with data analysis and the Crime Survey for England and Wales</w:t>
-      </w:r>
-    </w:p>
-    <w:p>
-      <w:pPr>
-        <w:jc w:val="both"/>
-        <w:rPr>
-          <w:rFonts w:eastAsia="Times New Roman" w:cstheme="minorHAnsi"/>
-          <w:b/>
-          <w:color w:val="000000"/>
-          <w:sz w:val="24"/>
-          <w:szCs w:val="24"/>
-          <w:lang w:eastAsia="en-GB"/>
-        </w:rPr>
-      </w:pPr>
+        <w:t>Presentation: analysing</w:t>
+      </w:r>
+      <w:r>
+        <w:rPr>
+          <w:rFonts w:eastAsia="Times New Roman" w:cstheme="minorHAnsi"/>
+          <w:b/>
+          <w:color w:val="000000"/>
+          <w:sz w:val="24"/>
+          <w:szCs w:val="24"/>
+          <w:lang w:eastAsia="en-GB"/>
+        </w:rPr>
+        <w:t xml:space="preserve"> the Crime Survey for England and Wales</w:t>
+      </w:r>
     </w:p>
     <w:p>
       <w:pPr>
@@ -964,18 +1142,6 @@
         <w:jc w:val="both"/>
         <w:rPr>
           <w:rFonts w:eastAsia="Times New Roman" w:cstheme="minorHAnsi"/>
-          <w:color w:val="000000"/>
-          <w:sz w:val="24"/>
-          <w:szCs w:val="24"/>
-          <w:lang w:eastAsia="en-GB"/>
-        </w:rPr>
-      </w:pPr>
-    </w:p>
-    <w:p>
-      <w:pPr>
-        <w:jc w:val="both"/>
-        <w:rPr>
-          <w:rFonts w:eastAsia="Times New Roman" w:cstheme="minorHAnsi"/>
           <w:sz w:val="24"/>
           <w:szCs w:val="24"/>
           <w:lang w:eastAsia="en-GB"/>
@@ -1000,19 +1166,18 @@
           <w:lang w:eastAsia="en-GB"/>
         </w:rPr>
         <w:tab/>
-        <w:t>Lunch</w:t>
-      </w:r>
-    </w:p>
-    <w:p>
-      <w:pPr>
-        <w:jc w:val="both"/>
-        <w:rPr>
-          <w:rFonts w:eastAsia="Times New Roman" w:cstheme="minorHAnsi"/>
-          <w:sz w:val="24"/>
-          <w:szCs w:val="24"/>
-          <w:lang w:eastAsia="en-GB"/>
-        </w:rPr>
-      </w:pPr>
+        <w:t>L</w:t>
+      </w:r>
+      <w:r>
+        <w:rPr>
+          <w:rFonts w:eastAsia="Times New Roman" w:cstheme="minorHAnsi"/>
+          <w:color w:val="000000"/>
+          <w:sz w:val="24"/>
+          <w:szCs w:val="24"/>
+          <w:lang w:eastAsia="en-GB"/>
+        </w:rPr>
+        <w:t>ong break</w:t>
+      </w:r>
     </w:p>
     <w:p>
       <w:pPr>
@@ -1065,42 +1230,125 @@
           <w:szCs w:val="24"/>
           <w:lang w:eastAsia="en-GB"/>
         </w:rPr>
-        <w:t xml:space="preserve">Applied research session: “understanding public perception of sentencing” </w:t>
-      </w:r>
-    </w:p>
-    <w:p>
-      <w:pPr>
-        <w:jc w:val="both"/>
-        <w:rPr>
-          <w:rFonts w:eastAsia="Times New Roman" w:cstheme="minorHAnsi"/>
-          <w:b/>
-          <w:color w:val="000000"/>
-          <w:sz w:val="24"/>
-          <w:szCs w:val="24"/>
-          <w:lang w:eastAsia="en-GB"/>
-        </w:rPr>
-      </w:pPr>
-    </w:p>
-    <w:p>
-      <w:pPr>
-        <w:jc w:val="both"/>
-        <w:rPr>
-          <w:rFonts w:eastAsia="Times New Roman" w:cstheme="minorHAnsi"/>
-          <w:color w:val="000000"/>
-          <w:sz w:val="24"/>
-          <w:szCs w:val="24"/>
-          <w:lang w:eastAsia="en-GB"/>
-        </w:rPr>
-      </w:pPr>
-      <w:r>
-        <w:rPr>
-          <w:rFonts w:eastAsia="Times New Roman" w:cstheme="minorHAnsi"/>
-          <w:color w:val="000000"/>
-          <w:sz w:val="24"/>
-          <w:szCs w:val="24"/>
-          <w:lang w:eastAsia="en-GB"/>
-        </w:rPr>
-        <w:t>15:00</w:t>
+        <w:t>Presentation: Applied research using Crime Survey for England and Wales data</w:t>
+      </w:r>
+    </w:p>
+    <w:p>
+      <w:pPr>
+        <w:jc w:val="both"/>
+        <w:rPr>
+          <w:rFonts w:eastAsia="Times New Roman" w:cstheme="minorHAnsi"/>
+          <w:color w:val="000000"/>
+          <w:sz w:val="24"/>
+          <w:szCs w:val="24"/>
+          <w:lang w:eastAsia="en-GB"/>
+        </w:rPr>
+      </w:pPr>
+      <w:r>
+        <w:rPr>
+          <w:rFonts w:eastAsia="Times New Roman" w:cstheme="minorHAnsi"/>
+          <w:color w:val="000000"/>
+          <w:sz w:val="24"/>
+          <w:szCs w:val="24"/>
+          <w:lang w:eastAsia="en-GB"/>
+        </w:rPr>
+        <w:t>1</w:t>
+      </w:r>
+      <w:r>
+        <w:rPr>
+          <w:rFonts w:eastAsia="Times New Roman" w:cstheme="minorHAnsi"/>
+          <w:color w:val="000000"/>
+          <w:sz w:val="24"/>
+          <w:szCs w:val="24"/>
+          <w:lang w:eastAsia="en-GB"/>
+        </w:rPr>
+        <w:t>4.30  End of day – time for questions</w:t>
+      </w:r>
+    </w:p>
+    <w:p>
+      <w:pPr>
+        <w:jc w:val="both"/>
+        <w:rPr>
+          <w:rFonts w:eastAsia="Times New Roman" w:cstheme="minorHAnsi"/>
+          <w:color w:val="000000"/>
+          <w:sz w:val="24"/>
+          <w:szCs w:val="24"/>
+          <w:u w:val="single"/>
+          <w:lang w:eastAsia="en-GB"/>
+        </w:rPr>
+      </w:pPr>
+    </w:p>
+    <w:p>
+      <w:pPr>
+        <w:jc w:val="both"/>
+        <w:rPr>
+          <w:rFonts w:eastAsia="Times New Roman" w:cstheme="minorHAnsi"/>
+          <w:b/>
+          <w:color w:val="000000"/>
+          <w:sz w:val="24"/>
+          <w:szCs w:val="24"/>
+          <w:u w:val="single"/>
+          <w:lang w:eastAsia="en-GB"/>
+        </w:rPr>
+      </w:pPr>
+      <w:r>
+        <w:rPr>
+          <w:rFonts w:eastAsia="Times New Roman" w:cstheme="minorHAnsi"/>
+          <w:b/>
+          <w:color w:val="000000"/>
+          <w:sz w:val="24"/>
+          <w:szCs w:val="24"/>
+          <w:u w:val="single"/>
+          <w:lang w:eastAsia="en-GB"/>
+        </w:rPr>
+        <w:t>Day 2</w:t>
+      </w:r>
+      <w:r>
+        <w:rPr>
+          <w:rFonts w:eastAsia="Times New Roman" w:cstheme="minorHAnsi"/>
+          <w:b/>
+          <w:color w:val="000000"/>
+          <w:sz w:val="24"/>
+          <w:szCs w:val="24"/>
+          <w:u w:val="single"/>
+          <w:lang w:eastAsia="en-GB"/>
+        </w:rPr>
+        <w:t xml:space="preserve">: </w:t>
+      </w:r>
+    </w:p>
+    <w:p>
+      <w:pPr>
+        <w:jc w:val="both"/>
+        <w:rPr>
+          <w:rFonts w:eastAsia="Times New Roman" w:cstheme="minorHAnsi"/>
+          <w:color w:val="000000"/>
+          <w:sz w:val="24"/>
+          <w:szCs w:val="24"/>
+          <w:u w:val="single"/>
+          <w:lang w:eastAsia="en-GB"/>
+        </w:rPr>
+      </w:pPr>
+    </w:p>
+    <w:p>
+      <w:pPr>
+        <w:jc w:val="both"/>
+        <w:rPr>
+          <w:rFonts w:eastAsia="Times New Roman" w:cstheme="minorHAnsi"/>
+          <w:color w:val="000000"/>
+          <w:sz w:val="24"/>
+          <w:szCs w:val="24"/>
+          <w:lang w:eastAsia="en-GB"/>
+        </w:rPr>
+      </w:pPr>
+      <w:r>
+        <w:rPr>
+          <w:rFonts w:eastAsia="Times New Roman" w:cstheme="minorHAnsi"/>
+          <w:color w:val="000000"/>
+          <w:sz w:val="24"/>
+          <w:szCs w:val="24"/>
+          <w:lang w:eastAsia="en-GB"/>
+        </w:rPr>
+        <w:t>10:00</w:t>
       </w:r>
       <w:r>
         <w:rPr>
@@ -1120,41 +1368,72 @@
           <w:szCs w:val="24"/>
           <w:lang w:eastAsia="en-GB"/>
         </w:rPr>
-        <w:t>Coffee</w:t>
-      </w:r>
-    </w:p>
-    <w:p>
-      <w:pPr>
-        <w:jc w:val="both"/>
-        <w:rPr>
-          <w:rFonts w:eastAsia="Times New Roman" w:cstheme="minorHAnsi"/>
-          <w:color w:val="000000"/>
-          <w:sz w:val="24"/>
-          <w:szCs w:val="24"/>
-          <w:lang w:eastAsia="en-GB"/>
-        </w:rPr>
-      </w:pPr>
-    </w:p>
-    <w:p>
-      <w:pPr>
-        <w:jc w:val="both"/>
-        <w:rPr>
-          <w:rFonts w:eastAsia="Times New Roman" w:cstheme="minorHAnsi"/>
-          <w:color w:val="000000"/>
-          <w:sz w:val="24"/>
-          <w:szCs w:val="24"/>
-          <w:lang w:eastAsia="en-GB"/>
-        </w:rPr>
-      </w:pPr>
-      <w:r>
-        <w:rPr>
-          <w:rFonts w:eastAsia="Times New Roman" w:cstheme="minorHAnsi"/>
-          <w:color w:val="000000"/>
-          <w:sz w:val="24"/>
-          <w:szCs w:val="24"/>
-          <w:lang w:eastAsia="en-GB"/>
-        </w:rPr>
-        <w:t>15:15</w:t>
+        <w:t xml:space="preserve"> </w:t>
+      </w:r>
+      <w:r>
+        <w:rPr>
+          <w:rFonts w:eastAsia="Times New Roman" w:cstheme="minorHAnsi"/>
+          <w:color w:val="000000"/>
+          <w:sz w:val="24"/>
+          <w:szCs w:val="24"/>
+          <w:lang w:eastAsia="en-GB"/>
+        </w:rPr>
+        <w:t>Introduction to the day</w:t>
+      </w:r>
+    </w:p>
+    <w:p>
+      <w:pPr>
+        <w:jc w:val="both"/>
+        <w:rPr>
+          <w:rFonts w:eastAsia="Times New Roman" w:cstheme="minorHAnsi"/>
+          <w:b/>
+          <w:color w:val="000000"/>
+          <w:sz w:val="24"/>
+          <w:szCs w:val="24"/>
+          <w:lang w:eastAsia="en-GB"/>
+        </w:rPr>
+      </w:pPr>
+      <w:r>
+        <w:rPr>
+          <w:rFonts w:eastAsia="Times New Roman" w:cstheme="minorHAnsi"/>
+          <w:color w:val="000000"/>
+          <w:sz w:val="24"/>
+          <w:szCs w:val="24"/>
+          <w:lang w:eastAsia="en-GB"/>
+        </w:rPr>
+        <w:t xml:space="preserve">10.15   </w:t>
+      </w:r>
+      <w:r>
+        <w:rPr>
+          <w:rFonts w:eastAsia="Times New Roman" w:cstheme="minorHAnsi"/>
+          <w:b/>
+          <w:color w:val="000000"/>
+          <w:sz w:val="24"/>
+          <w:szCs w:val="24"/>
+          <w:lang w:eastAsia="en-GB"/>
+        </w:rPr>
+        <w:t xml:space="preserve">Presentation: data visualisation </w:t>
+      </w:r>
+    </w:p>
+    <w:p>
+      <w:pPr>
+        <w:jc w:val="both"/>
+        <w:rPr>
+          <w:rFonts w:eastAsia="Times New Roman" w:cstheme="minorHAnsi"/>
+          <w:sz w:val="24"/>
+          <w:szCs w:val="24"/>
+          <w:lang w:eastAsia="en-GB"/>
+        </w:rPr>
+      </w:pPr>
+      <w:r>
+        <w:rPr>
+          <w:rFonts w:eastAsia="Times New Roman" w:cstheme="minorHAnsi"/>
+          <w:color w:val="000000"/>
+          <w:sz w:val="24"/>
+          <w:szCs w:val="24"/>
+          <w:lang w:eastAsia="en-GB"/>
+        </w:rPr>
+        <w:t>11:00</w:t>
       </w:r>
       <w:r>
         <w:rPr>
@@ -1165,6 +1444,56 @@
           <w:lang w:eastAsia="en-GB"/>
         </w:rPr>
         <w:tab/>
+      </w:r>
+      <w:r>
+        <w:rPr>
+          <w:rFonts w:eastAsia="Times New Roman" w:cstheme="minorHAnsi"/>
+          <w:color w:val="000000"/>
+          <w:sz w:val="24"/>
+          <w:szCs w:val="24"/>
+          <w:lang w:eastAsia="en-GB"/>
+        </w:rPr>
+        <w:t>Short break</w:t>
+      </w:r>
+    </w:p>
+    <w:p>
+      <w:pPr>
+        <w:jc w:val="both"/>
+        <w:rPr>
+          <w:rFonts w:eastAsia="Times New Roman" w:cstheme="minorHAnsi"/>
+          <w:sz w:val="24"/>
+          <w:szCs w:val="24"/>
+          <w:lang w:eastAsia="en-GB"/>
+        </w:rPr>
+      </w:pPr>
+      <w:r>
+        <w:rPr>
+          <w:rFonts w:eastAsia="Times New Roman" w:cstheme="minorHAnsi"/>
+          <w:color w:val="000000"/>
+          <w:sz w:val="24"/>
+          <w:szCs w:val="24"/>
+          <w:lang w:eastAsia="en-GB"/>
+        </w:rPr>
+        <w:t>11:1</w:t>
+      </w:r>
+      <w:r>
+        <w:rPr>
+          <w:rFonts w:eastAsia="Times New Roman" w:cstheme="minorHAnsi"/>
+          <w:color w:val="000000"/>
+          <w:sz w:val="24"/>
+          <w:szCs w:val="24"/>
+          <w:lang w:eastAsia="en-GB"/>
+        </w:rPr>
+        <w:t xml:space="preserve">5  </w:t>
+      </w:r>
+      <w:r>
+        <w:rPr>
+          <w:rFonts w:eastAsia="Times New Roman" w:cstheme="minorHAnsi"/>
+          <w:color w:val="000000"/>
+          <w:sz w:val="24"/>
+          <w:szCs w:val="24"/>
+          <w:lang w:eastAsia="en-GB"/>
+        </w:rPr>
         <w:t>Practical</w:t>
       </w:r>
     </w:p>
@@ -1173,32 +1502,21 @@
         <w:jc w:val="both"/>
         <w:rPr>
           <w:rFonts w:eastAsia="Times New Roman" w:cstheme="minorHAnsi"/>
-          <w:sz w:val="24"/>
-          <w:szCs w:val="24"/>
-          <w:lang w:eastAsia="en-GB"/>
-        </w:rPr>
-      </w:pPr>
-    </w:p>
-    <w:p>
-      <w:pPr>
-        <w:jc w:val="both"/>
-        <w:rPr>
-          <w:rFonts w:eastAsia="Times New Roman" w:cstheme="minorHAnsi"/>
-          <w:color w:val="000000"/>
-          <w:sz w:val="24"/>
-          <w:szCs w:val="24"/>
-          <w:lang w:eastAsia="en-GB"/>
-        </w:rPr>
-      </w:pPr>
-      <w:r>
-        <w:rPr>
-          <w:rFonts w:eastAsia="Times New Roman" w:cstheme="minorHAnsi"/>
-          <w:color w:val="000000"/>
-          <w:sz w:val="24"/>
-          <w:szCs w:val="24"/>
-          <w:lang w:eastAsia="en-GB"/>
-        </w:rPr>
-        <w:t>16:15-</w:t>
+          <w:color w:val="000000"/>
+          <w:sz w:val="24"/>
+          <w:szCs w:val="24"/>
+          <w:lang w:eastAsia="en-GB"/>
+        </w:rPr>
+      </w:pPr>
+      <w:r>
+        <w:rPr>
+          <w:rFonts w:eastAsia="Times New Roman" w:cstheme="minorHAnsi"/>
+          <w:color w:val="000000"/>
+          <w:sz w:val="24"/>
+          <w:szCs w:val="24"/>
+          <w:lang w:eastAsia="en-GB"/>
+        </w:rPr>
+        <w:t>13:00</w:t>
       </w:r>
       <w:r>
         <w:rPr>
@@ -1209,40 +1527,39 @@
           <w:lang w:eastAsia="en-GB"/>
         </w:rPr>
         <w:tab/>
-        <w:t>Q&amp;A and closing remarks</w:t>
-      </w:r>
-    </w:p>
-    <w:p>
-      <w:pPr>
-        <w:jc w:val="both"/>
-        <w:rPr>
-          <w:rFonts w:eastAsia="Times New Roman" w:cstheme="minorHAnsi"/>
-          <w:color w:val="000000"/>
-          <w:sz w:val="24"/>
-          <w:szCs w:val="24"/>
-          <w:lang w:eastAsia="en-GB"/>
-        </w:rPr>
-      </w:pPr>
-    </w:p>
-    <w:p>
-      <w:pPr>
-        <w:jc w:val="both"/>
-        <w:rPr>
-          <w:rFonts w:eastAsia="Times New Roman" w:cstheme="minorHAnsi"/>
-          <w:sz w:val="24"/>
-          <w:szCs w:val="24"/>
-          <w:lang w:eastAsia="en-GB"/>
-        </w:rPr>
-      </w:pPr>
-      <w:r>
-        <w:rPr>
-          <w:rFonts w:eastAsia="Times New Roman" w:cstheme="minorHAnsi"/>
-          <w:color w:val="000000"/>
-          <w:sz w:val="24"/>
-          <w:szCs w:val="24"/>
-          <w:lang w:eastAsia="en-GB"/>
-        </w:rPr>
-        <w:t>17:00</w:t>
+      </w:r>
+      <w:r>
+        <w:rPr>
+          <w:rFonts w:eastAsia="Times New Roman" w:cstheme="minorHAnsi"/>
+          <w:color w:val="000000"/>
+          <w:sz w:val="24"/>
+          <w:szCs w:val="24"/>
+          <w:lang w:eastAsia="en-GB"/>
+        </w:rPr>
+        <w:t>Long break</w:t>
+      </w:r>
+    </w:p>
+    <w:p>
+      <w:pPr>
+        <w:jc w:val="both"/>
+        <w:rPr>
+          <w:rFonts w:eastAsia="Times New Roman" w:cstheme="minorHAnsi"/>
+          <w:b/>
+          <w:color w:val="000000"/>
+          <w:sz w:val="24"/>
+          <w:szCs w:val="24"/>
+          <w:lang w:eastAsia="en-GB"/>
+        </w:rPr>
+      </w:pPr>
+      <w:r>
+        <w:rPr>
+          <w:rFonts w:eastAsia="Times New Roman" w:cstheme="minorHAnsi"/>
+          <w:color w:val="000000"/>
+          <w:sz w:val="24"/>
+          <w:szCs w:val="24"/>
+          <w:lang w:eastAsia="en-GB"/>
+        </w:rPr>
+        <w:t>14:00</w:t>
       </w:r>
       <w:r>
         <w:rPr>
@@ -1257,20 +1574,115 @@
       <w:r>
         <w:rPr>
           <w:rFonts w:eastAsia="Times New Roman" w:cstheme="minorHAnsi"/>
+          <w:b/>
+          <w:color w:val="000000"/>
+          <w:sz w:val="24"/>
+          <w:szCs w:val="24"/>
+          <w:lang w:eastAsia="en-GB"/>
+        </w:rPr>
+        <w:t>Presentation: Applied research using d</w:t>
+      </w:r>
+      <w:r>
+        <w:rPr>
+          <w:rFonts w:eastAsia="Times New Roman" w:cstheme="minorHAnsi"/>
+          <w:b/>
+          <w:color w:val="000000"/>
+          <w:sz w:val="24"/>
+          <w:szCs w:val="24"/>
+          <w:lang w:eastAsia="en-GB"/>
+        </w:rPr>
+        <w:t>ata visualisation</w:t>
+      </w:r>
+    </w:p>
+    <w:p>
+      <w:pPr>
+        <w:jc w:val="both"/>
+        <w:rPr>
+          <w:rFonts w:eastAsia="Times New Roman" w:cstheme="minorHAnsi"/>
+          <w:color w:val="000000"/>
+          <w:sz w:val="24"/>
+          <w:szCs w:val="24"/>
+          <w:lang w:eastAsia="en-GB"/>
+        </w:rPr>
+      </w:pPr>
+      <w:r>
+        <w:rPr>
+          <w:rFonts w:eastAsia="Times New Roman" w:cstheme="minorHAnsi"/>
+          <w:color w:val="000000"/>
+          <w:sz w:val="24"/>
+          <w:szCs w:val="24"/>
+          <w:lang w:eastAsia="en-GB"/>
+        </w:rPr>
+        <w:t>1</w:t>
+      </w:r>
+      <w:r>
+        <w:rPr>
+          <w:rFonts w:eastAsia="Times New Roman" w:cstheme="minorHAnsi"/>
+          <w:color w:val="000000"/>
+          <w:sz w:val="24"/>
+          <w:szCs w:val="24"/>
+          <w:lang w:eastAsia="en-GB"/>
+        </w:rPr>
+        <w:t>4</w:t>
+      </w:r>
+      <w:r>
+        <w:rPr>
+          <w:rFonts w:eastAsia="Times New Roman" w:cstheme="minorHAnsi"/>
+          <w:color w:val="000000"/>
+          <w:sz w:val="24"/>
+          <w:szCs w:val="24"/>
+          <w:lang w:eastAsia="en-GB"/>
+        </w:rPr>
+        <w:t>:</w:t>
+      </w:r>
+      <w:r>
+        <w:rPr>
+          <w:rFonts w:eastAsia="Times New Roman" w:cstheme="minorHAnsi"/>
+          <w:color w:val="000000"/>
+          <w:sz w:val="24"/>
+          <w:szCs w:val="24"/>
+          <w:lang w:eastAsia="en-GB"/>
+        </w:rPr>
+        <w:t>3</w:t>
+      </w:r>
+      <w:r>
+        <w:rPr>
+          <w:rFonts w:eastAsia="Times New Roman" w:cstheme="minorHAnsi"/>
+          <w:color w:val="000000"/>
+          <w:sz w:val="24"/>
+          <w:szCs w:val="24"/>
+          <w:lang w:eastAsia="en-GB"/>
+        </w:rPr>
+        <w:t>0</w:t>
+      </w:r>
+      <w:r>
+        <w:rPr>
+          <w:rFonts w:eastAsia="Times New Roman" w:cstheme="minorHAnsi"/>
           <w:color w:val="000000"/>
           <w:sz w:val="24"/>
           <w:szCs w:val="24"/>
           <w:lang w:eastAsia="en-GB"/>
         </w:rPr>
         <w:tab/>
-        <w:t>Optional social event/buffet dinner</w:t>
-      </w:r>
-    </w:p>
-    <w:p>
-      <w:pPr>
-        <w:jc w:val="both"/>
-        <w:rPr>
-          <w:rFonts w:eastAsia="Times New Roman" w:cstheme="minorHAnsi"/>
+      </w:r>
+      <w:r>
+        <w:rPr>
+          <w:rFonts w:eastAsia="Times New Roman" w:cstheme="minorHAnsi"/>
+          <w:color w:val="000000"/>
+          <w:sz w:val="24"/>
+          <w:szCs w:val="24"/>
+          <w:lang w:eastAsia="en-GB"/>
+        </w:rPr>
+        <w:t>End of day – time for questions</w:t>
+      </w:r>
+    </w:p>
+    <w:p/>
+    <w:p>
+      <w:pPr>
+        <w:jc w:val="both"/>
+        <w:rPr>
+          <w:rFonts w:eastAsia="Times New Roman" w:cstheme="minorHAnsi"/>
+          <w:b/>
           <w:color w:val="000000"/>
           <w:sz w:val="24"/>
           <w:szCs w:val="24"/>
@@ -1278,10 +1690,7 @@
           <w:lang w:eastAsia="en-GB"/>
         </w:rPr>
       </w:pPr>
-    </w:p>
-    <w:p>
-      <w:pPr>
-        <w:jc w:val="both"/>
+      <w:r>
         <w:rPr>
           <w:rFonts w:eastAsia="Times New Roman" w:cstheme="minorHAnsi"/>
           <w:b/>
@@ -1291,7 +1700,8 @@
           <w:u w:val="single"/>
           <w:lang w:eastAsia="en-GB"/>
         </w:rPr>
-      </w:pPr>
+        <w:t xml:space="preserve">Day </w:t>
+      </w:r>
       <w:r>
         <w:rPr>
           <w:rFonts w:eastAsia="Times New Roman" w:cstheme="minorHAnsi"/>
@@ -1302,7 +1712,7 @@
           <w:u w:val="single"/>
           <w:lang w:eastAsia="en-GB"/>
         </w:rPr>
-        <w:t>Day 2</w:t>
+        <w:t>3</w:t>
       </w:r>
       <w:r>
         <w:rPr>
@@ -1335,7 +1745,6 @@
         <w:jc w:val="both"/>
         <w:rPr>
           <w:rFonts w:eastAsia="Times New Roman" w:cstheme="minorHAnsi"/>
-          <w:b/>
           <w:color w:val="000000"/>
           <w:sz w:val="24"/>
           <w:szCs w:val="24"/>
@@ -1375,63 +1784,58 @@
       <w:r>
         <w:rPr>
           <w:rFonts w:eastAsia="Times New Roman" w:cstheme="minorHAnsi"/>
-          <w:b/>
-          <w:bCs/>
-          <w:color w:val="000000"/>
-          <w:sz w:val="24"/>
-          <w:szCs w:val="24"/>
-          <w:lang w:eastAsia="en-GB"/>
-        </w:rPr>
-        <w:t>Guess Speaker</w:t>
-      </w:r>
-      <w:r>
-        <w:rPr>
-          <w:rFonts w:eastAsia="Times New Roman" w:cstheme="minorHAnsi"/>
-          <w:b/>
-          <w:bCs/>
-          <w:color w:val="000000"/>
-          <w:sz w:val="24"/>
-          <w:szCs w:val="24"/>
-          <w:lang w:eastAsia="en-GB"/>
-        </w:rPr>
-        <w:t xml:space="preserve">s and </w:t>
-      </w:r>
-      <w:r>
-        <w:rPr>
-          <w:rFonts w:eastAsia="Times New Roman" w:cstheme="minorHAnsi"/>
-          <w:b/>
-          <w:bCs/>
-          <w:color w:val="000000"/>
-          <w:sz w:val="24"/>
-          <w:szCs w:val="24"/>
-          <w:lang w:eastAsia="en-GB"/>
-        </w:rPr>
-        <w:t>Q&amp;A</w:t>
-      </w:r>
-      <w:r>
-        <w:rPr>
-          <w:rFonts w:eastAsia="Times New Roman" w:cstheme="minorHAnsi"/>
-          <w:b/>
-          <w:color w:val="000000"/>
-          <w:sz w:val="24"/>
-          <w:szCs w:val="24"/>
-          <w:lang w:eastAsia="en-GB"/>
-        </w:rPr>
-        <w:t xml:space="preserve"> </w:t>
-      </w:r>
-    </w:p>
-    <w:p>
-      <w:pPr>
-        <w:jc w:val="both"/>
-        <w:rPr>
-          <w:rFonts w:eastAsia="Times New Roman" w:cstheme="minorHAnsi"/>
-          <w:b/>
-          <w:color w:val="000000"/>
-          <w:sz w:val="24"/>
-          <w:szCs w:val="24"/>
-          <w:lang w:eastAsia="en-GB"/>
-        </w:rPr>
-      </w:pPr>
+          <w:color w:val="000000"/>
+          <w:sz w:val="24"/>
+          <w:szCs w:val="24"/>
+          <w:lang w:eastAsia="en-GB"/>
+        </w:rPr>
+        <w:t>Introduction to the day</w:t>
+      </w:r>
+    </w:p>
+    <w:p>
+      <w:pPr>
+        <w:jc w:val="both"/>
+        <w:rPr>
+          <w:rFonts w:eastAsia="Times New Roman" w:cstheme="minorHAnsi"/>
+          <w:b/>
+          <w:color w:val="000000"/>
+          <w:sz w:val="24"/>
+          <w:szCs w:val="24"/>
+          <w:lang w:eastAsia="en-GB"/>
+        </w:rPr>
+      </w:pPr>
+      <w:r>
+        <w:rPr>
+          <w:rFonts w:eastAsia="Times New Roman" w:cstheme="minorHAnsi"/>
+          <w:color w:val="000000"/>
+          <w:sz w:val="24"/>
+          <w:szCs w:val="24"/>
+          <w:lang w:eastAsia="en-GB"/>
+        </w:rPr>
+        <w:t xml:space="preserve">10.15   </w:t>
+      </w:r>
+      <w:r>
+        <w:rPr>
+          <w:rFonts w:eastAsia="Times New Roman" w:cstheme="minorHAnsi"/>
+          <w:b/>
+          <w:color w:val="000000"/>
+          <w:sz w:val="24"/>
+          <w:szCs w:val="24"/>
+          <w:lang w:eastAsia="en-GB"/>
+        </w:rPr>
+        <w:t xml:space="preserve">Presentation: data </w:t>
+      </w:r>
+      <w:r>
+        <w:rPr>
+          <w:rFonts w:eastAsia="Times New Roman" w:cstheme="minorHAnsi"/>
+          <w:b/>
+          <w:color w:val="000000"/>
+          <w:sz w:val="24"/>
+          <w:szCs w:val="24"/>
+          <w:lang w:eastAsia="en-GB"/>
+        </w:rPr>
+        <w:t xml:space="preserve">mapping </w:t>
+      </w:r>
     </w:p>
     <w:p>
       <w:pPr>
@@ -1462,43 +1866,50 @@
           <w:lang w:eastAsia="en-GB"/>
         </w:rPr>
         <w:tab/>
-        <w:t>Coffee</w:t>
-      </w:r>
-    </w:p>
-    <w:p>
-      <w:pPr>
-        <w:jc w:val="both"/>
-        <w:rPr>
-          <w:rFonts w:eastAsia="Times New Roman" w:cstheme="minorHAnsi"/>
-          <w:b/>
-          <w:color w:val="000000"/>
-          <w:sz w:val="24"/>
-          <w:szCs w:val="24"/>
-          <w:lang w:eastAsia="en-GB"/>
-        </w:rPr>
-      </w:pPr>
-    </w:p>
-    <w:p>
-      <w:pPr>
-        <w:jc w:val="both"/>
-        <w:rPr>
-          <w:rFonts w:eastAsia="Times New Roman" w:cstheme="minorHAnsi"/>
-          <w:b/>
-          <w:color w:val="000000"/>
-          <w:sz w:val="24"/>
-          <w:szCs w:val="24"/>
-          <w:lang w:eastAsia="en-GB"/>
-        </w:rPr>
-      </w:pPr>
-      <w:r>
-        <w:rPr>
-          <w:rFonts w:eastAsia="Times New Roman" w:cstheme="minorHAnsi"/>
-          <w:color w:val="000000"/>
-          <w:sz w:val="24"/>
-          <w:szCs w:val="24"/>
-          <w:lang w:eastAsia="en-GB"/>
-        </w:rPr>
-        <w:t>11:15</w:t>
+        <w:t>Short break</w:t>
+      </w:r>
+    </w:p>
+    <w:p>
+      <w:pPr>
+        <w:jc w:val="both"/>
+        <w:rPr>
+          <w:rFonts w:eastAsia="Times New Roman" w:cstheme="minorHAnsi"/>
+          <w:sz w:val="24"/>
+          <w:szCs w:val="24"/>
+          <w:lang w:eastAsia="en-GB"/>
+        </w:rPr>
+      </w:pPr>
+      <w:r>
+        <w:rPr>
+          <w:rFonts w:eastAsia="Times New Roman" w:cstheme="minorHAnsi"/>
+          <w:color w:val="000000"/>
+          <w:sz w:val="24"/>
+          <w:szCs w:val="24"/>
+          <w:lang w:eastAsia="en-GB"/>
+        </w:rPr>
+        <w:t>11:15  Practical</w:t>
+      </w:r>
+    </w:p>
+    <w:p>
+      <w:pPr>
+        <w:jc w:val="both"/>
+        <w:rPr>
+          <w:rFonts w:eastAsia="Times New Roman" w:cstheme="minorHAnsi"/>
+          <w:color w:val="000000"/>
+          <w:sz w:val="24"/>
+          <w:szCs w:val="24"/>
+          <w:lang w:eastAsia="en-GB"/>
+        </w:rPr>
+      </w:pPr>
+      <w:r>
+        <w:rPr>
+          <w:rFonts w:eastAsia="Times New Roman" w:cstheme="minorHAnsi"/>
+          <w:color w:val="000000"/>
+          <w:sz w:val="24"/>
+          <w:szCs w:val="24"/>
+          <w:lang w:eastAsia="en-GB"/>
+        </w:rPr>
+        <w:t>13:00</w:t>
       </w:r>
       <w:r>
         <w:rPr>
@@ -1509,49 +1920,30 @@
           <w:lang w:eastAsia="en-GB"/>
         </w:rPr>
         <w:tab/>
-      </w:r>
-      <w:r>
-        <w:rPr>
-          <w:rFonts w:eastAsia="Times New Roman" w:cstheme="minorHAnsi"/>
-          <w:b/>
-          <w:color w:val="000000"/>
-          <w:sz w:val="24"/>
-          <w:szCs w:val="24"/>
-          <w:lang w:eastAsia="en-GB"/>
-        </w:rPr>
-        <w:t xml:space="preserve">Data visualisation </w:t>
-      </w:r>
-    </w:p>
-    <w:p>
-      <w:pPr>
-        <w:jc w:val="both"/>
-        <w:rPr>
-          <w:rFonts w:eastAsia="Times New Roman" w:cstheme="minorHAnsi"/>
-          <w:sz w:val="24"/>
-          <w:szCs w:val="24"/>
-          <w:lang w:eastAsia="en-GB"/>
-        </w:rPr>
-      </w:pPr>
-    </w:p>
-    <w:p>
-      <w:pPr>
-        <w:jc w:val="both"/>
-        <w:rPr>
-          <w:rFonts w:eastAsia="Times New Roman" w:cstheme="minorHAnsi"/>
-          <w:sz w:val="24"/>
-          <w:szCs w:val="24"/>
-          <w:lang w:eastAsia="en-GB"/>
-        </w:rPr>
-      </w:pPr>
-      <w:r>
-        <w:rPr>
-          <w:rFonts w:eastAsia="Times New Roman" w:cstheme="minorHAnsi"/>
-          <w:color w:val="000000"/>
-          <w:sz w:val="24"/>
-          <w:szCs w:val="24"/>
-          <w:lang w:eastAsia="en-GB"/>
-        </w:rPr>
-        <w:t>12:00</w:t>
+        <w:t>Long break</w:t>
+      </w:r>
+    </w:p>
+    <w:p>
+      <w:pPr>
+        <w:jc w:val="both"/>
+        <w:rPr>
+          <w:rFonts w:eastAsia="Times New Roman" w:cstheme="minorHAnsi"/>
+          <w:b/>
+          <w:color w:val="000000"/>
+          <w:sz w:val="24"/>
+          <w:szCs w:val="24"/>
+          <w:lang w:eastAsia="en-GB"/>
+        </w:rPr>
+      </w:pPr>
+      <w:r>
+        <w:rPr>
+          <w:rFonts w:eastAsia="Times New Roman" w:cstheme="minorHAnsi"/>
+          <w:color w:val="000000"/>
+          <w:sz w:val="24"/>
+          <w:szCs w:val="24"/>
+          <w:lang w:eastAsia="en-GB"/>
+        </w:rPr>
+        <w:t>14:00</w:t>
       </w:r>
       <w:r>
         <w:rPr>
@@ -1562,40 +1954,50 @@
           <w:lang w:eastAsia="en-GB"/>
         </w:rPr>
         <w:tab/>
-        <w:t>Practical</w:t>
-      </w:r>
-    </w:p>
-    <w:p>
-      <w:pPr>
-        <w:jc w:val="both"/>
-        <w:rPr>
-          <w:rFonts w:eastAsia="Times New Roman" w:cstheme="minorHAnsi"/>
-          <w:sz w:val="24"/>
-          <w:szCs w:val="24"/>
-          <w:lang w:eastAsia="en-GB"/>
-        </w:rPr>
-      </w:pPr>
-    </w:p>
-    <w:p>
-      <w:pPr>
-        <w:jc w:val="both"/>
-        <w:rPr>
-          <w:rFonts w:eastAsia="Times New Roman" w:cstheme="minorHAnsi"/>
-          <w:color w:val="000000"/>
-          <w:sz w:val="24"/>
-          <w:szCs w:val="24"/>
-          <w:lang w:eastAsia="en-GB"/>
-        </w:rPr>
-      </w:pPr>
-      <w:r>
-        <w:rPr>
-          <w:rFonts w:eastAsia="Times New Roman" w:cstheme="minorHAnsi"/>
-          <w:color w:val="000000"/>
-          <w:sz w:val="24"/>
-          <w:szCs w:val="24"/>
-          <w:lang w:eastAsia="en-GB"/>
-        </w:rPr>
-        <w:t>13:00</w:t>
+      </w:r>
+      <w:r>
+        <w:rPr>
+          <w:rFonts w:eastAsia="Times New Roman" w:cstheme="minorHAnsi"/>
+          <w:b/>
+          <w:color w:val="000000"/>
+          <w:sz w:val="24"/>
+          <w:szCs w:val="24"/>
+          <w:lang w:eastAsia="en-GB"/>
+        </w:rPr>
+        <w:t xml:space="preserve">Presentation: Applied research using data </w:t>
+      </w:r>
+      <w:r>
+        <w:rPr>
+          <w:rFonts w:eastAsia="Times New Roman" w:cstheme="minorHAnsi"/>
+          <w:b/>
+          <w:color w:val="000000"/>
+          <w:sz w:val="24"/>
+          <w:szCs w:val="24"/>
+          <w:lang w:eastAsia="en-GB"/>
+        </w:rPr>
+        <w:t>mapping</w:t>
+      </w:r>
+    </w:p>
+    <w:p>
+      <w:pPr>
+        <w:jc w:val="both"/>
+        <w:rPr>
+          <w:rFonts w:eastAsia="Times New Roman" w:cstheme="minorHAnsi"/>
+          <w:color w:val="000000"/>
+          <w:sz w:val="24"/>
+          <w:szCs w:val="24"/>
+          <w:lang w:eastAsia="en-GB"/>
+        </w:rPr>
+      </w:pPr>
+      <w:r>
+        <w:rPr>
+          <w:rFonts w:eastAsia="Times New Roman" w:cstheme="minorHAnsi"/>
+          <w:color w:val="000000"/>
+          <w:sz w:val="24"/>
+          <w:szCs w:val="24"/>
+          <w:lang w:eastAsia="en-GB"/>
+        </w:rPr>
+        <w:t>14:30</w:t>
       </w:r>
       <w:r>
         <w:rPr>
@@ -1606,265 +2008,9 @@
           <w:lang w:eastAsia="en-GB"/>
         </w:rPr>
         <w:tab/>
-        <w:t xml:space="preserve">Lunch </w:t>
-      </w:r>
-    </w:p>
-    <w:p>
-      <w:pPr>
-        <w:jc w:val="both"/>
-        <w:rPr>
-          <w:rFonts w:eastAsia="Times New Roman" w:cstheme="minorHAnsi"/>
-          <w:sz w:val="24"/>
-          <w:szCs w:val="24"/>
-          <w:lang w:eastAsia="en-GB"/>
-        </w:rPr>
-      </w:pPr>
-    </w:p>
-    <w:p>
-      <w:pPr>
-        <w:jc w:val="both"/>
-        <w:rPr>
-          <w:rFonts w:eastAsia="Times New Roman" w:cstheme="minorHAnsi"/>
-          <w:b/>
-          <w:color w:val="000000"/>
-          <w:sz w:val="24"/>
-          <w:szCs w:val="24"/>
-          <w:lang w:eastAsia="en-GB"/>
-        </w:rPr>
-      </w:pPr>
-      <w:r>
-        <w:rPr>
-          <w:rFonts w:eastAsia="Times New Roman" w:cstheme="minorHAnsi"/>
-          <w:color w:val="000000"/>
-          <w:sz w:val="24"/>
-          <w:szCs w:val="24"/>
-          <w:lang w:eastAsia="en-GB"/>
-        </w:rPr>
-        <w:t>14:00</w:t>
-      </w:r>
-      <w:r>
-        <w:rPr>
-          <w:rFonts w:eastAsia="Times New Roman" w:cstheme="minorHAnsi"/>
-          <w:color w:val="000000"/>
-          <w:sz w:val="24"/>
-          <w:szCs w:val="24"/>
-          <w:lang w:eastAsia="en-GB"/>
-        </w:rPr>
-        <w:tab/>
-      </w:r>
-      <w:r>
-        <w:rPr>
-          <w:rFonts w:eastAsia="Times New Roman" w:cstheme="minorHAnsi"/>
-          <w:b/>
-          <w:color w:val="000000"/>
-          <w:sz w:val="24"/>
-          <w:szCs w:val="24"/>
-          <w:lang w:eastAsia="en-GB"/>
-        </w:rPr>
-        <w:t>Data visualisation</w:t>
-      </w:r>
-    </w:p>
-    <w:p>
-      <w:pPr>
-        <w:jc w:val="both"/>
-        <w:rPr>
-          <w:rFonts w:eastAsia="Times New Roman" w:cstheme="minorHAnsi"/>
-          <w:b/>
-          <w:color w:val="000000"/>
-          <w:sz w:val="24"/>
-          <w:szCs w:val="24"/>
-          <w:lang w:eastAsia="en-GB"/>
-        </w:rPr>
-      </w:pPr>
-    </w:p>
-    <w:p>
-      <w:pPr>
-        <w:jc w:val="both"/>
-        <w:rPr>
-          <w:rFonts w:eastAsia="Times New Roman" w:cstheme="minorHAnsi"/>
-          <w:color w:val="000000"/>
-          <w:sz w:val="24"/>
-          <w:szCs w:val="24"/>
-          <w:lang w:eastAsia="en-GB"/>
-        </w:rPr>
-      </w:pPr>
-      <w:r>
-        <w:rPr>
-          <w:rFonts w:eastAsia="Times New Roman" w:cstheme="minorHAnsi"/>
-          <w:color w:val="000000"/>
-          <w:sz w:val="24"/>
-          <w:szCs w:val="24"/>
-          <w:lang w:eastAsia="en-GB"/>
-        </w:rPr>
-        <w:t>15:00</w:t>
-      </w:r>
-      <w:r>
-        <w:rPr>
-          <w:rFonts w:eastAsia="Times New Roman" w:cstheme="minorHAnsi"/>
-          <w:color w:val="000000"/>
-          <w:sz w:val="24"/>
-          <w:szCs w:val="24"/>
-          <w:lang w:eastAsia="en-GB"/>
-        </w:rPr>
-        <w:tab/>
-        <w:t>Coffee</w:t>
-      </w:r>
-    </w:p>
-    <w:p>
-      <w:pPr>
-        <w:jc w:val="both"/>
-        <w:rPr>
-          <w:rFonts w:eastAsia="Times New Roman" w:cstheme="minorHAnsi"/>
-          <w:color w:val="000000"/>
-          <w:sz w:val="24"/>
-          <w:szCs w:val="24"/>
-          <w:lang w:eastAsia="en-GB"/>
-        </w:rPr>
-      </w:pPr>
-    </w:p>
-    <w:p>
-      <w:pPr>
-        <w:jc w:val="both"/>
-        <w:rPr>
-          <w:rFonts w:eastAsia="Times New Roman" w:cstheme="minorHAnsi"/>
-          <w:b/>
-          <w:color w:val="000000"/>
-          <w:sz w:val="24"/>
-          <w:szCs w:val="24"/>
-          <w:lang w:eastAsia="en-GB"/>
-        </w:rPr>
-      </w:pPr>
-      <w:r>
-        <w:rPr>
-          <w:rFonts w:eastAsia="Times New Roman" w:cstheme="minorHAnsi"/>
-          <w:color w:val="000000"/>
-          <w:sz w:val="24"/>
-          <w:szCs w:val="24"/>
-          <w:lang w:eastAsia="en-GB"/>
-        </w:rPr>
-        <w:t>15:15</w:t>
-      </w:r>
-      <w:r>
-        <w:rPr>
-          <w:rFonts w:eastAsia="Times New Roman" w:cstheme="minorHAnsi"/>
-          <w:b/>
-          <w:color w:val="000000"/>
-          <w:sz w:val="24"/>
-          <w:szCs w:val="24"/>
-          <w:lang w:eastAsia="en-GB"/>
-        </w:rPr>
-        <w:tab/>
-      </w:r>
-      <w:r>
-        <w:rPr>
-          <w:rFonts w:eastAsia="Times New Roman" w:cstheme="minorHAnsi"/>
-          <w:color w:val="000000"/>
-          <w:sz w:val="24"/>
-          <w:szCs w:val="24"/>
-          <w:lang w:eastAsia="en-GB"/>
-        </w:rPr>
-        <w:t>Practical</w:t>
-      </w:r>
-      <w:r>
-        <w:rPr>
-          <w:rFonts w:eastAsia="Times New Roman" w:cstheme="minorHAnsi"/>
-          <w:b/>
-          <w:color w:val="000000"/>
-          <w:sz w:val="24"/>
-          <w:szCs w:val="24"/>
-          <w:lang w:eastAsia="en-GB"/>
-        </w:rPr>
-        <w:t xml:space="preserve"> </w:t>
-      </w:r>
-    </w:p>
-    <w:p>
-      <w:pPr>
-        <w:jc w:val="both"/>
-        <w:rPr>
-          <w:rFonts w:eastAsia="Times New Roman" w:cstheme="minorHAnsi"/>
-          <w:b/>
-          <w:color w:val="000000"/>
-          <w:sz w:val="24"/>
-          <w:szCs w:val="24"/>
-          <w:lang w:eastAsia="en-GB"/>
-        </w:rPr>
-      </w:pPr>
-    </w:p>
-    <w:p>
-      <w:pPr>
-        <w:jc w:val="both"/>
-        <w:rPr>
-          <w:rFonts w:eastAsia="Times New Roman" w:cstheme="minorHAnsi"/>
-          <w:sz w:val="24"/>
-          <w:szCs w:val="24"/>
-          <w:lang w:eastAsia="en-GB"/>
-        </w:rPr>
-      </w:pPr>
-      <w:r>
-        <w:rPr>
-          <w:rFonts w:eastAsia="Times New Roman" w:cstheme="minorHAnsi"/>
-          <w:color w:val="000000"/>
-          <w:sz w:val="24"/>
-          <w:szCs w:val="24"/>
-          <w:lang w:eastAsia="en-GB"/>
-        </w:rPr>
-        <w:t>16:0</w:t>
-      </w:r>
-      <w:r>
-        <w:rPr>
-          <w:rFonts w:eastAsia="Times New Roman" w:cstheme="minorHAnsi"/>
-          <w:color w:val="000000"/>
-          <w:sz w:val="24"/>
-          <w:szCs w:val="24"/>
-          <w:lang w:eastAsia="en-GB"/>
-        </w:rPr>
-        <w:t>0</w:t>
-      </w:r>
-      <w:r>
-        <w:rPr>
-          <w:rFonts w:eastAsia="Times New Roman" w:cstheme="minorHAnsi"/>
-          <w:color w:val="000000"/>
-          <w:sz w:val="24"/>
-          <w:szCs w:val="24"/>
-          <w:lang w:eastAsia="en-GB"/>
-        </w:rPr>
-        <w:tab/>
-      </w:r>
-      <w:r>
-        <w:rPr>
-          <w:rFonts w:eastAsia="Times New Roman" w:cstheme="minorHAnsi"/>
-          <w:b/>
-          <w:color w:val="000000"/>
-          <w:sz w:val="24"/>
-          <w:szCs w:val="24"/>
-          <w:lang w:eastAsia="en-GB"/>
-        </w:rPr>
-        <w:tab/>
-      </w:r>
-      <w:r>
-        <w:rPr>
-          <w:rFonts w:eastAsia="Times New Roman" w:cstheme="minorHAnsi"/>
-          <w:color w:val="000000"/>
-          <w:sz w:val="24"/>
-          <w:szCs w:val="24"/>
-          <w:lang w:eastAsia="en-GB"/>
-        </w:rPr>
-        <w:t>C</w:t>
-      </w:r>
-      <w:r>
-        <w:rPr>
-          <w:rFonts w:eastAsia="Times New Roman" w:cstheme="minorHAnsi"/>
-          <w:color w:val="000000"/>
-          <w:sz w:val="24"/>
-          <w:szCs w:val="24"/>
-          <w:lang w:eastAsia="en-GB"/>
-        </w:rPr>
-        <w:t>losing and final remarks</w:t>
-      </w:r>
-      <w:bookmarkStart w:id="0" w:name="_GoBack"/>
-      <w:bookmarkEnd w:id="0"/>
-    </w:p>
-    <w:p/>
+        <w:t>End of day – time for questions</w:t>
+      </w:r>
+    </w:p>
     <w:p>
       <w:pPr>
         <w:rPr>
@@ -1885,7 +2031,7 @@
 </file>
 
 <file path=word/numbering.xml><?xml version="1.0" encoding="utf-8"?>
-<w:numbering xmlns:wpc="http://schemas.microsoft.com/office/word/2010/wordprocessingCanvas" xmlns:cx="http://schemas.microsoft.com/office/drawing/2014/chartex" xmlns:cx1="http://schemas.microsoft.com/office/drawing/2015/9/8/chartex" xmlns:cx2="http://schemas.microsoft.com/office/drawing/2015/10/21/chartex" xmlns:cx3="http://schemas.microsoft.com/office/drawing/2016/5/9/chartex" xmlns:cx4="http://schemas.microsoft.com/office/drawing/2016/5/10/chartex" xmlns:cx5="http://schemas.microsoft.com/office/drawing/2016/5/11/chartex" xmlns:cx6="http://schemas.microsoft.com/office/drawing/2016/5/12/chartex" xmlns:cx7="http://schemas.microsoft.com/office/drawing/2016/5/13/chartex" xmlns:cx8="http://schemas.microsoft.com/office/drawing/2016/5/14/chartex" xmlns:mc="http://schemas.openxmlformats.org/markup-compatibility/2006" xmlns:aink="http://schemas.microsoft.com/office/drawing/2016/ink" xmlns:am3d="http://schemas.microsoft.com/office/drawing/2017/model3d" xmlns:o="urn:schemas-microsoft-com:office:office" xmlns:r="http://schemas.openxmlformats.org/officeDocument/2006/relationships" xmlns:m="http://schemas.openxmlformats.org/officeDocument/2006/math" xmlns:v="urn:schemas-microsoft-com:vml" xmlns:wp14="http://schemas.microsoft.com/office/word/2010/wordprocessingDrawing" xmlns:wp="http://schemas.openxmlformats.org/drawingml/2006/wordprocessingDrawing" xmlns:w10="urn:schemas-microsoft-com:office:word" xmlns:w="http://schemas.openxmlformats.org/wordprocessingml/2006/main" xmlns:w14="http://schemas.microsoft.com/office/word/2010/wordml" xmlns:w15="http://schemas.microsoft.com/office/word/2012/wordml" xmlns:w16cid="http://schemas.microsoft.com/office/word/2016/wordml/cid" xmlns:w16se="http://schemas.microsoft.com/office/word/2015/wordml/symex" xmlns:wpg="http://schemas.microsoft.com/office/word/2010/wordprocessingGroup" xmlns:wpi="http://schemas.microsoft.com/office/word/2010/wordprocessingInk" xmlns:wne="http://schemas.microsoft.com/office/word/2006/wordml" xmlns:wps="http://schemas.microsoft.com/office/word/2010/wordprocessingShape" mc:Ignorable="w14 w15 w16se w16cid wp14">
+<w:numbering xmlns:wpc="http://schemas.microsoft.com/office/word/2010/wordprocessingCanvas" xmlns:cx="http://schemas.microsoft.com/office/drawing/2014/chartex" xmlns:cx1="http://schemas.microsoft.com/office/drawing/2015/9/8/chartex" xmlns:cx2="http://schemas.microsoft.com/office/drawing/2015/10/21/chartex" xmlns:cx3="http://schemas.microsoft.com/office/drawing/2016/5/9/chartex" xmlns:cx4="http://schemas.microsoft.com/office/drawing/2016/5/10/chartex" xmlns:cx5="http://schemas.microsoft.com/office/drawing/2016/5/11/chartex" xmlns:cx6="http://schemas.microsoft.com/office/drawing/2016/5/12/chartex" xmlns:cx7="http://schemas.microsoft.com/office/drawing/2016/5/13/chartex" xmlns:cx8="http://schemas.microsoft.com/office/drawing/2016/5/14/chartex" xmlns:mc="http://schemas.openxmlformats.org/markup-compatibility/2006" xmlns:aink="http://schemas.microsoft.com/office/drawing/2016/ink" xmlns:am3d="http://schemas.microsoft.com/office/drawing/2017/model3d" xmlns:o="urn:schemas-microsoft-com:office:office" xmlns:r="http://schemas.openxmlformats.org/officeDocument/2006/relationships" xmlns:m="http://schemas.openxmlformats.org/officeDocument/2006/math" xmlns:v="urn:schemas-microsoft-com:vml" xmlns:wp14="http://schemas.microsoft.com/office/word/2010/wordprocessingDrawing" xmlns:wp="http://schemas.openxmlformats.org/drawingml/2006/wordprocessingDrawing" xmlns:w10="urn:schemas-microsoft-com:office:word" xmlns:w="http://schemas.openxmlformats.org/wordprocessingml/2006/main" xmlns:w14="http://schemas.microsoft.com/office/word/2010/wordml" xmlns:w15="http://schemas.microsoft.com/office/word/2012/wordml" xmlns:w16cex="http://schemas.microsoft.com/office/word/2018/wordml/cex" xmlns:w16cid="http://schemas.microsoft.com/office/word/2016/wordml/cid" xmlns:w16="http://schemas.microsoft.com/office/word/2018/wordml" xmlns:w16se="http://schemas.microsoft.com/office/word/2015/wordml/symex" xmlns:wpg="http://schemas.microsoft.com/office/word/2010/wordprocessingGroup" xmlns:wpi="http://schemas.microsoft.com/office/word/2010/wordprocessingInk" xmlns:wne="http://schemas.microsoft.com/office/word/2006/wordml" xmlns:wps="http://schemas.microsoft.com/office/word/2010/wordprocessingShape" mc:Ignorable="w14 w15 w16se w16cid w16 w16cex wp14">
   <w:abstractNum w:abstractNumId="0" w15:restartNumberingAfterBreak="0">
     <w:nsid w:val="555B4949"/>
     <w:multiLevelType w:val="hybridMultilevel"/>
@@ -2006,7 +2152,7 @@
 </file>
 
 <file path=word/styles.xml><?xml version="1.0" encoding="utf-8"?>
-<w:styles xmlns:mc="http://schemas.openxmlformats.org/markup-compatibility/2006" xmlns:r="http://schemas.openxmlformats.org/officeDocument/2006/relationships" xmlns:w="http://schemas.openxmlformats.org/wordprocessingml/2006/main" xmlns:w14="http://schemas.microsoft.com/office/word/2010/wordml" xmlns:w15="http://schemas.microsoft.com/office/word/2012/wordml" xmlns:w16cid="http://schemas.microsoft.com/office/word/2016/wordml/cid" xmlns:w16se="http://schemas.microsoft.com/office/word/2015/wordml/symex" mc:Ignorable="w14 w15 w16se w16cid">
+<w:styles xmlns:mc="http://schemas.openxmlformats.org/markup-compatibility/2006" xmlns:r="http://schemas.openxmlformats.org/officeDocument/2006/relationships" xmlns:w="http://schemas.openxmlformats.org/wordprocessingml/2006/main" xmlns:w14="http://schemas.microsoft.com/office/word/2010/wordml" xmlns:w15="http://schemas.microsoft.com/office/word/2012/wordml" xmlns:w16cex="http://schemas.microsoft.com/office/word/2018/wordml/cex" xmlns:w16cid="http://schemas.microsoft.com/office/word/2016/wordml/cid" xmlns:w16="http://schemas.microsoft.com/office/word/2018/wordml" xmlns:w16se="http://schemas.microsoft.com/office/word/2015/wordml/symex" mc:Ignorable="w14 w15 w16se w16cid w16 w16cex">
   <w:docDefaults>
     <w:rPrDefault>
       <w:rPr>
@@ -2403,7 +2549,7 @@
   <w:style w:type="paragraph" w:default="1" w:styleId="Normal">
     <w:name w:val="Normal"/>
     <w:qFormat/>
-    <w:rsid w:val="00E31B00"/>
+    <w:rsid w:val="008A16DD"/>
     <w:pPr>
       <w:spacing w:after="0" w:line="240" w:lineRule="auto"/>
     </w:pPr>
@@ -2411,6 +2557,7 @@
   <w:style w:type="character" w:default="1" w:styleId="DefaultParagraphFont">
     <w:name w:val="Default Paragraph Font"/>
     <w:uiPriority w:val="1"/>
+    <w:semiHidden/>
     <w:unhideWhenUsed/>
   </w:style>
   <w:style w:type="table" w:default="1" w:styleId="TableNormal">
@@ -2963,6 +3110,12 @@
 </file>
 
 <file path=customXml/item2.xml><?xml version="1.0" encoding="utf-8"?>
+<p:properties xmlns:p="http://schemas.microsoft.com/office/2006/metadata/properties" xmlns:xsi="http://www.w3.org/2001/XMLSchema-instance" xmlns:pc="http://schemas.microsoft.com/office/infopath/2007/PartnerControls">
+  <documentManagement/>
+</p:properties>
+</file>
+
+<file path=customXml/item3.xml><?xml version="1.0" encoding="utf-8"?>
 <?mso-contentType ?>
 <FormTemplates xmlns="http://schemas.microsoft.com/sharepoint/v3/contenttype/forms">
   <Display>DocumentLibraryForm</Display>
@@ -2971,20 +3124,38 @@
 </FormTemplates>
 </file>
 
-<file path=customXml/item3.xml><?xml version="1.0" encoding="utf-8"?>
-<p:properties xmlns:p="http://schemas.microsoft.com/office/2006/metadata/properties" xmlns:xsi="http://www.w3.org/2001/XMLSchema-instance" xmlns:pc="http://schemas.microsoft.com/office/infopath/2007/PartnerControls">
-  <documentManagement/>
-</p:properties>
-</file>
-
 <file path=customXml/itemProps1.xml><?xml version="1.0" encoding="utf-8"?>
-<ds:datastoreItem xmlns:ds="http://schemas.openxmlformats.org/officeDocument/2006/customXml" ds:itemID="{813C65B7-D9A0-4E02-992D-4E0E05AB5F2F}"/>
+<ds:datastoreItem xmlns:ds="http://schemas.openxmlformats.org/officeDocument/2006/customXml" ds:itemID="{813C65B7-D9A0-4E02-992D-4E0E05AB5F2F}">
+  <ds:schemaRefs>
+    <ds:schemaRef ds:uri="http://schemas.microsoft.com/office/2006/metadata/contentType"/>
+    <ds:schemaRef ds:uri="http://schemas.microsoft.com/office/2006/metadata/properties/metaAttributes"/>
+    <ds:schemaRef ds:uri="http://www.w3.org/2001/XMLSchema"/>
+    <ds:schemaRef ds:uri="http://schemas.microsoft.com/office/2006/metadata/properties"/>
+    <ds:schemaRef ds:uri="28b91107-4a81-451c-84f7-f52706813e27"/>
+    <ds:schemaRef ds:uri="1d2e6339-9963-4444-b0f2-be5dad007de0"/>
+    <ds:schemaRef ds:uri="http://schemas.microsoft.com/office/2006/documentManagement/types"/>
+    <ds:schemaRef ds:uri="http://schemas.microsoft.com/office/infopath/2007/PartnerControls"/>
+    <ds:schemaRef ds:uri="http://schemas.openxmlformats.org/package/2006/metadata/core-properties"/>
+    <ds:schemaRef ds:uri="http://purl.org/dc/elements/1.1/"/>
+    <ds:schemaRef ds:uri="http://purl.org/dc/terms/"/>
+    <ds:schemaRef ds:uri="http://schemas.microsoft.com/internal/obd"/>
+  </ds:schemaRefs>
+</ds:datastoreItem>
 </file>
 
 <file path=customXml/itemProps2.xml><?xml version="1.0" encoding="utf-8"?>
-<ds:datastoreItem xmlns:ds="http://schemas.openxmlformats.org/officeDocument/2006/customXml" ds:itemID="{44EDCDF4-11EB-4209-9CAC-4851681BD2AA}"/>
+<ds:datastoreItem xmlns:ds="http://schemas.openxmlformats.org/officeDocument/2006/customXml" ds:itemID="{013C6825-36BA-474A-A594-2A52E22B4BC6}">
+  <ds:schemaRefs>
+    <ds:schemaRef ds:uri="http://schemas.microsoft.com/office/2006/metadata/properties"/>
+    <ds:schemaRef ds:uri="http://schemas.microsoft.com/office/infopath/2007/PartnerControls"/>
+  </ds:schemaRefs>
+</ds:datastoreItem>
 </file>
 
 <file path=customXml/itemProps3.xml><?xml version="1.0" encoding="utf-8"?>
-<ds:datastoreItem xmlns:ds="http://schemas.openxmlformats.org/officeDocument/2006/customXml" ds:itemID="{013C6825-36BA-474A-A594-2A52E22B4BC6}"/>
+<ds:datastoreItem xmlns:ds="http://schemas.openxmlformats.org/officeDocument/2006/customXml" ds:itemID="{44EDCDF4-11EB-4209-9CAC-4851681BD2AA}">
+  <ds:schemaRefs>
+    <ds:schemaRef ds:uri="http://schemas.microsoft.com/sharepoint/v3/contenttype/forms"/>
+  </ds:schemaRefs>
+</ds:datastoreItem>
 </file>
</xml_diff>